<commit_message>
Poprawiono sprawozdanie i aktwynosc instruktazowa
</commit_message>
<xml_diff>
--- a/sprawozdanie.docx
+++ b/sprawozdanie.docx
@@ -683,59 +683,46 @@
         </w:rPr>
         <w:t xml:space="preserve">dla położenia </w:t>
       </w:r>
-      <w:proofErr w:type="spellStart"/>
       <w:r>
         <w:rPr>
           <w:i/>
           <w:color w:val="000000"/>
         </w:rPr>
-        <w:t>screenOrientation="portrait</w:t>
-      </w:r>
-      <w:proofErr w:type="spellEnd"/>
+        <w:t>screenOrientation="portrait"</w:t>
+      </w:r>
       <w:r>
         <w:rPr>
           <w:i/>
           <w:color w:val="000000"/>
         </w:rPr>
-        <w:t>"</w:t>
+        <w:t xml:space="preserve"> </w:t>
+      </w:r>
+      <w:r>
+        <w:rPr>
+          <w:color w:val="000000"/>
+        </w:rPr>
+        <w:t xml:space="preserve">odczytywana jest wartość </w:t>
       </w:r>
       <w:r>
         <w:rPr>
           <w:i/>
           <w:color w:val="000000"/>
         </w:rPr>
-        <w:t xml:space="preserve"> </w:t>
-      </w:r>
-      <w:r>
-        <w:rPr>
-          <w:color w:val="000000"/>
-        </w:rPr>
-        <w:t xml:space="preserve">odczytywana jest wartość </w:t>
-      </w:r>
-      <w:proofErr w:type="spellStart"/>
+        <w:t>Pitch</w:t>
+      </w:r>
+      <w:r>
+        <w:rPr>
+          <w:color w:val="000000"/>
+        </w:rPr>
+        <w:t xml:space="preserve"> sensora  </w:t>
+      </w:r>
       <w:r>
         <w:rPr>
           <w:i/>
           <w:color w:val="000000"/>
         </w:rPr>
-        <w:t>Pitch</w:t>
-      </w:r>
-      <w:proofErr w:type="spellEnd"/>
-      <w:r>
-        <w:rPr>
-          <w:color w:val="000000"/>
-        </w:rPr>
-        <w:t xml:space="preserve"> sensora  </w:t>
-      </w:r>
-      <w:proofErr w:type="spellStart"/>
-      <w:r>
-        <w:rPr>
-          <w:i/>
-          <w:color w:val="000000"/>
-        </w:rPr>
         <w:t>Sensor.TYPE_ORIENTATION</w:t>
       </w:r>
-      <w:proofErr w:type="spellEnd"/>
     </w:p>
     <w:p>
       <w:pPr>
@@ -761,7 +748,6 @@
         </w:rPr>
         <w:t xml:space="preserve">dla położenia </w:t>
       </w:r>
-      <w:proofErr w:type="spellStart"/>
       <w:r>
         <w:rPr>
           <w:i/>
@@ -776,7 +762,6 @@
         </w:rPr>
         <w:t>landscape</w:t>
       </w:r>
-      <w:proofErr w:type="spellEnd"/>
       <w:r>
         <w:rPr>
           <w:i/>
@@ -797,7 +782,6 @@
         </w:rPr>
         <w:t xml:space="preserve">odczytywana jest wartość </w:t>
       </w:r>
-      <w:proofErr w:type="spellStart"/>
       <w:r>
         <w:rPr>
           <w:i/>
@@ -805,14 +789,12 @@
         </w:rPr>
         <w:t>Roll</w:t>
       </w:r>
-      <w:proofErr w:type="spellEnd"/>
       <w:r>
         <w:rPr>
           <w:color w:val="000000"/>
         </w:rPr>
         <w:t xml:space="preserve"> sensora  </w:t>
       </w:r>
-      <w:proofErr w:type="spellStart"/>
       <w:r>
         <w:rPr>
           <w:i/>
@@ -820,7 +802,6 @@
         </w:rPr>
         <w:t>Sensor.TYPE_ORIENTATION</w:t>
       </w:r>
-      <w:proofErr w:type="spellEnd"/>
     </w:p>
     <w:p>
       <w:pPr>
@@ -839,37 +820,26 @@
         </w:rPr>
         <w:t xml:space="preserve">Pomiar długości wagonu. Tym razem wykorzystany zostaje różnica kątów między wartościami </w:t>
       </w:r>
-      <w:proofErr w:type="spellStart"/>
       <w:r>
         <w:rPr>
           <w:i/>
           <w:color w:val="000000"/>
         </w:rPr>
-        <w:t>Azimuth</w:t>
-      </w:r>
-      <w:proofErr w:type="spellEnd"/>
+        <w:t xml:space="preserve">Azimuth </w:t>
+      </w:r>
+      <w:r>
+        <w:rPr>
+          <w:color w:val="000000"/>
+        </w:rPr>
+        <w:t xml:space="preserve">sensora </w:t>
+      </w:r>
       <w:r>
         <w:rPr>
           <w:i/>
           <w:color w:val="000000"/>
         </w:rPr>
-        <w:t xml:space="preserve"> </w:t>
-      </w:r>
-      <w:r>
-        <w:rPr>
-          <w:color w:val="000000"/>
-        </w:rPr>
-        <w:t xml:space="preserve">sensora </w:t>
-      </w:r>
-      <w:proofErr w:type="spellStart"/>
-      <w:r>
-        <w:rPr>
-          <w:i/>
-          <w:color w:val="000000"/>
-        </w:rPr>
         <w:t>Sensor.TYPE_ORIENTATION</w:t>
       </w:r>
-      <w:proofErr w:type="spellEnd"/>
     </w:p>
     <w:p>
       <w:pPr>
@@ -956,7 +926,6 @@
         </w:rPr>
         <w:t xml:space="preserve"> wywołana jako nowa aktywność </w:t>
       </w:r>
-      <w:proofErr w:type="spellStart"/>
       <w:r>
         <w:rPr>
           <w:i/>
@@ -964,48 +933,24 @@
         </w:rPr>
         <w:t>MediaStore.ACTION_IMAGE_CAPTURE</w:t>
       </w:r>
-      <w:proofErr w:type="spellEnd"/>
       <w:r>
         <w:rPr>
           <w:color w:val="000000"/>
         </w:rPr>
         <w:t>. Zaraz po wykonaniu zdjęcia w metodzie rezultatu aktywności (</w:t>
       </w:r>
-      <w:proofErr w:type="spellStart"/>
       <w:r>
         <w:rPr>
           <w:i/>
           <w:color w:val="000000"/>
         </w:rPr>
-        <w:t>onActivityResult</w:t>
-      </w:r>
-      <w:proofErr w:type="spellEnd"/>
-      <w:r>
-        <w:rPr>
-          <w:i/>
-          <w:color w:val="000000"/>
-        </w:rPr>
-        <w:t>()</w:t>
-      </w:r>
-      <w:r>
-        <w:rPr>
-          <w:color w:val="000000"/>
-        </w:rPr>
-        <w:t xml:space="preserve">) ma nastąpić zapisanie zdjęcia w z góry określonej lokalizacji. Następnie otwierana jest nowa aktywność która na podstawie zrobionego zdjęcia wykorzystuje klasy biblioteki </w:t>
-      </w:r>
-      <w:proofErr w:type="spellStart"/>
-      <w:r>
-        <w:rPr>
-          <w:color w:val="000000"/>
-        </w:rPr>
-        <w:t>open-cv</w:t>
-      </w:r>
-      <w:proofErr w:type="spellEnd"/>
-      <w:r>
-        <w:rPr>
-          <w:color w:val="000000"/>
-        </w:rPr>
-        <w:t xml:space="preserve"> w celu wyodrębnienia bali drzew od tła.</w:t>
+        <w:t>onActivityResult()</w:t>
+      </w:r>
+      <w:r>
+        <w:rPr>
+          <w:color w:val="000000"/>
+        </w:rPr>
+        <w:t>) ma nastąpić zapisanie zdjęcia w z góry określonej lokalizacji. Następnie otwierana jest nowa aktywność która na podstawie zrobionego zdjęcia wykorzystuje klasy biblioteki open-cv w celu wyodrębnienia bali drzew od tła.</w:t>
       </w:r>
     </w:p>
     <w:p>
@@ -1023,21 +968,7 @@
         <w:rPr>
           <w:color w:val="000000"/>
         </w:rPr>
-        <w:t xml:space="preserve">Wykorzystanie klas biblioteki </w:t>
-      </w:r>
-      <w:proofErr w:type="spellStart"/>
-      <w:r>
-        <w:rPr>
-          <w:color w:val="000000"/>
-        </w:rPr>
-        <w:t>open-cv</w:t>
-      </w:r>
-      <w:proofErr w:type="spellEnd"/>
-      <w:r>
-        <w:rPr>
-          <w:color w:val="000000"/>
-        </w:rPr>
-        <w:t xml:space="preserve"> do wyodrębnienia bali drzew od tła</w:t>
+        <w:t>Wykorzystanie klas biblioteki open-cv do wyodrębnienia bali drzew od tła</w:t>
       </w:r>
       <w:r>
         <w:rPr>
@@ -1130,76 +1061,6 @@
           <w:color w:val="000000"/>
         </w:rPr>
         <w:t xml:space="preserve">pól powierzchni frontowej i tylniej stron wagonu, zwielokrotniona o długość bali. </w:t>
-      </w:r>
-    </w:p>
-    <w:p>
-      <w:pPr>
-        <w:numPr>
-          <w:ilvl w:val="0"/>
-          <w:numId w:val="2"/>
-        </w:numPr>
-        <w:spacing w:line="360" w:lineRule="auto"/>
-        <w:rPr>
-          <w:b/>
-          <w:color w:val="000000"/>
-        </w:rPr>
-      </w:pPr>
-      <w:r>
-        <w:rPr>
-          <w:b/>
-          <w:color w:val="000000"/>
-        </w:rPr>
-        <w:t>Realizacja projektu</w:t>
-      </w:r>
-    </w:p>
-    <w:p>
-      <w:pPr>
-        <w:numPr>
-          <w:ilvl w:val="1"/>
-          <w:numId w:val="2"/>
-        </w:numPr>
-        <w:spacing w:line="360" w:lineRule="auto"/>
-        <w:rPr>
-          <w:color w:val="000000"/>
-        </w:rPr>
-      </w:pPr>
-      <w:r>
-        <w:rPr>
-          <w:color w:val="000000"/>
-        </w:rPr>
-        <w:t xml:space="preserve">Projekt został zrealizowany na platformę Android w wersji </w:t>
-      </w:r>
-      <w:proofErr w:type="spellStart"/>
-      <w:r>
-        <w:rPr>
-          <w:color w:val="000000"/>
-        </w:rPr>
-        <w:t>Jelly</w:t>
-      </w:r>
-      <w:proofErr w:type="spellEnd"/>
-      <w:r>
-        <w:rPr>
-          <w:color w:val="000000"/>
-        </w:rPr>
-        <w:t xml:space="preserve"> Bean. Realizacja projektu różni </w:t>
-      </w:r>
-      <w:r>
-        <w:rPr>
-          <w:color w:val="000000"/>
-        </w:rPr>
-        <w:t>się od założeń tym że informacje</w:t>
-      </w:r>
-      <w:r>
-        <w:rPr>
-          <w:color w:val="000000"/>
-        </w:rPr>
-        <w:t xml:space="preserve"> po</w:t>
-      </w:r>
-      <w:r>
-        <w:rPr>
-          <w:color w:val="000000"/>
-        </w:rPr>
-        <w:t>trzebne do obliczenia objętości bali drzew nie pochodzą z wykonywanych zdjęć lecz z specjalnie spreparowanych pomiarów wykorzystujących wbudowane w urządzenie sensory położenia.</w:t>
       </w:r>
     </w:p>
     <w:p>
@@ -1365,62 +1226,48 @@
         <w:rPr>
           <w:color w:val="000000"/>
         </w:rPr>
-        <w:lastRenderedPageBreak/>
         <w:t xml:space="preserve">dla położenia </w:t>
       </w:r>
-      <w:proofErr w:type="spellStart"/>
       <w:r>
         <w:rPr>
           <w:i/>
           <w:color w:val="000000"/>
         </w:rPr>
-        <w:t>screenOrientation="portrait</w:t>
-      </w:r>
-      <w:proofErr w:type="spellEnd"/>
+        <w:t>screenOrientation="portrait"</w:t>
+      </w:r>
       <w:r>
         <w:rPr>
           <w:i/>
           <w:color w:val="000000"/>
         </w:rPr>
-        <w:t>"</w:t>
+        <w:t xml:space="preserve"> </w:t>
+      </w:r>
+      <w:r>
+        <w:rPr>
+          <w:color w:val="000000"/>
+        </w:rPr>
+        <w:t xml:space="preserve">odczytywana jest wartość </w:t>
       </w:r>
       <w:r>
         <w:rPr>
           <w:i/>
           <w:color w:val="000000"/>
         </w:rPr>
-        <w:t xml:space="preserve"> </w:t>
-      </w:r>
-      <w:r>
-        <w:rPr>
-          <w:color w:val="000000"/>
-        </w:rPr>
-        <w:t xml:space="preserve">odczytywana jest wartość </w:t>
-      </w:r>
-      <w:proofErr w:type="spellStart"/>
+        <w:t>Pitch</w:t>
+      </w:r>
+      <w:r>
+        <w:rPr>
+          <w:color w:val="000000"/>
+        </w:rPr>
+        <w:t xml:space="preserve"> sensora  </w:t>
+      </w:r>
       <w:r>
         <w:rPr>
           <w:i/>
           <w:color w:val="000000"/>
         </w:rPr>
-        <w:t>Pitch</w:t>
-      </w:r>
-      <w:proofErr w:type="spellEnd"/>
-      <w:r>
-        <w:rPr>
-          <w:color w:val="000000"/>
-        </w:rPr>
-        <w:t xml:space="preserve"> sensora  </w:t>
-      </w:r>
-      <w:proofErr w:type="spellStart"/>
-      <w:r>
-        <w:rPr>
-          <w:i/>
-          <w:color w:val="000000"/>
-        </w:rPr>
         <w:t>Sensor.TYPE_ORIENTATION</w:t>
       </w:r>
-      <w:proofErr w:type="spellEnd"/>
     </w:p>
     <w:p>
       <w:pPr>
@@ -1438,6 +1285,7 @@
           <w:i/>
           <w:color w:val="000000"/>
         </w:rPr>
+        <w:lastRenderedPageBreak/>
         <w:t xml:space="preserve"> </w:t>
       </w:r>
       <w:r>
@@ -1446,7 +1294,6 @@
         </w:rPr>
         <w:t xml:space="preserve">dla położenia </w:t>
       </w:r>
-      <w:proofErr w:type="spellStart"/>
       <w:r>
         <w:rPr>
           <w:i/>
@@ -1461,7 +1308,6 @@
         </w:rPr>
         <w:t>landscape</w:t>
       </w:r>
-      <w:proofErr w:type="spellEnd"/>
       <w:r>
         <w:rPr>
           <w:i/>
@@ -1482,7 +1328,6 @@
         </w:rPr>
         <w:t xml:space="preserve">odczytywana jest wartość </w:t>
       </w:r>
-      <w:proofErr w:type="spellStart"/>
       <w:r>
         <w:rPr>
           <w:i/>
@@ -1490,14 +1335,12 @@
         </w:rPr>
         <w:t>Roll</w:t>
       </w:r>
-      <w:proofErr w:type="spellEnd"/>
       <w:r>
         <w:rPr>
           <w:color w:val="000000"/>
         </w:rPr>
         <w:t xml:space="preserve"> sensora  </w:t>
       </w:r>
-      <w:proofErr w:type="spellStart"/>
       <w:r>
         <w:rPr>
           <w:i/>
@@ -1505,7 +1348,6 @@
         </w:rPr>
         <w:t>Sensor.TYPE_ORIENTATION</w:t>
       </w:r>
-      <w:proofErr w:type="spellEnd"/>
       <w:r>
         <w:rPr>
           <w:noProof/>
@@ -1802,37 +1644,26 @@
         </w:rPr>
         <w:t xml:space="preserve">Pomiar długości wagonu. Tym razem wykorzystany zostaje różnica kątów między wartościami </w:t>
       </w:r>
-      <w:proofErr w:type="spellStart"/>
       <w:r>
         <w:rPr>
           <w:i/>
           <w:color w:val="000000"/>
         </w:rPr>
-        <w:t>Azimuth</w:t>
-      </w:r>
-      <w:proofErr w:type="spellEnd"/>
+        <w:t xml:space="preserve">Azimuth </w:t>
+      </w:r>
+      <w:r>
+        <w:rPr>
+          <w:color w:val="000000"/>
+        </w:rPr>
+        <w:t xml:space="preserve">sensora </w:t>
+      </w:r>
       <w:r>
         <w:rPr>
           <w:i/>
           <w:color w:val="000000"/>
         </w:rPr>
-        <w:t xml:space="preserve"> </w:t>
-      </w:r>
-      <w:r>
-        <w:rPr>
-          <w:color w:val="000000"/>
-        </w:rPr>
-        <w:t xml:space="preserve">sensora </w:t>
-      </w:r>
-      <w:proofErr w:type="spellStart"/>
-      <w:r>
-        <w:rPr>
-          <w:i/>
-          <w:color w:val="000000"/>
-        </w:rPr>
         <w:t>Sensor.TYPE_ORIENTATION</w:t>
       </w:r>
-      <w:proofErr w:type="spellEnd"/>
     </w:p>
     <w:p>
       <w:pPr>
@@ -1996,7 +1827,19 @@
         <w:rPr>
           <w:color w:val="000000"/>
         </w:rPr>
-        <w:t>Obliczanie pola powierzchni słojów drzew na podstawie 4 punktów odczytanych z sensorów orientacji. Obliczenie maksymalnego pola powierzchni oraz przybliżonego. Przybliżeniem jest pole elipsy wpisanej w czworokąt utworzony z owych punktów.</w:t>
+        <w:t xml:space="preserve">Obliczanie pola powierzchni słojów drzew na podstawie </w:t>
+      </w:r>
+      <w:r>
+        <w:rPr>
+          <w:color w:val="000000"/>
+        </w:rPr>
+        <w:t>przeprowadzonych operacji morfologicznych na zbinaryzowanym obrazie</w:t>
+      </w:r>
+      <w:r>
+        <w:rPr>
+          <w:color w:val="000000"/>
+        </w:rPr>
+        <w:t>.</w:t>
       </w:r>
       <w:r>
         <w:rPr>
@@ -2004,6 +1847,52 @@
         </w:rPr>
         <w:t xml:space="preserve"> </w:t>
       </w:r>
+      <w:r>
+        <w:rPr>
+          <w:color w:val="000000"/>
+        </w:rPr>
+        <w:t xml:space="preserve"> Poniżej pokazano kilka przykładów wyznaczania konturów słoi, oraz wypełniania ich. </w:t>
+      </w:r>
+    </w:p>
+    <w:p>
+      <w:pPr>
+        <w:spacing w:line="360" w:lineRule="auto"/>
+        <w:rPr>
+          <w:color w:val="000000"/>
+        </w:rPr>
+      </w:pPr>
+    </w:p>
+    <w:p>
+      <w:pPr>
+        <w:spacing w:line="360" w:lineRule="auto"/>
+        <w:rPr>
+          <w:color w:val="000000"/>
+        </w:rPr>
+      </w:pPr>
+    </w:p>
+    <w:p>
+      <w:pPr>
+        <w:spacing w:line="360" w:lineRule="auto"/>
+        <w:rPr>
+          <w:color w:val="000000"/>
+        </w:rPr>
+      </w:pPr>
+    </w:p>
+    <w:p>
+      <w:pPr>
+        <w:spacing w:line="360" w:lineRule="auto"/>
+        <w:rPr>
+          <w:color w:val="000000"/>
+        </w:rPr>
+      </w:pPr>
+    </w:p>
+    <w:p>
+      <w:pPr>
+        <w:spacing w:line="360" w:lineRule="auto"/>
+        <w:rPr>
+          <w:color w:val="000000"/>
+        </w:rPr>
+      </w:pPr>
     </w:p>
     <w:tbl>
       <w:tblPr>
@@ -2012,17 +1901,18 @@
         <w:tblLook w:val="04A0"/>
       </w:tblPr>
       <w:tblGrid>
-        <w:gridCol w:w="9212"/>
+        <w:gridCol w:w="3038"/>
+        <w:gridCol w:w="3096"/>
+        <w:gridCol w:w="3154"/>
       </w:tblGrid>
       <w:tr>
         <w:tc>
           <w:tcPr>
-            <w:tcW w:w="9212" w:type="dxa"/>
+            <w:tcW w:w="3038" w:type="dxa"/>
           </w:tcPr>
           <w:p>
             <w:pPr>
               <w:spacing w:line="360" w:lineRule="auto"/>
-              <w:jc w:val="center"/>
               <w:rPr>
                 <w:color w:val="000000"/>
               </w:rPr>
@@ -2033,12 +1923,11 @@
                 <w:color w:val="000000"/>
                 <w:lang w:eastAsia="pl-PL"/>
               </w:rPr>
-              <w:lastRenderedPageBreak/>
               <w:drawing>
                 <wp:inline distT="0" distB="0" distL="0" distR="0">
-                  <wp:extent cx="4138281" cy="3104707"/>
+                  <wp:extent cx="1835623" cy="2882900"/>
                   <wp:effectExtent l="19050" t="0" r="0" b="0"/>
-                  <wp:docPr id="14" name="Obraz 12" descr="C:\Users\sstarzak\Desktop\tree volume background\bale.jpg"/>
+                  <wp:docPr id="38" name="Obraz 19" descr="C:\Users\sstarzak\Desktop\TreeVolume screens\5.png"/>
                   <wp:cNvGraphicFramePr>
                     <a:graphicFrameLocks xmlns:a="http://schemas.openxmlformats.org/drawingml/2006/main" noChangeAspect="1"/>
                   </wp:cNvGraphicFramePr>
@@ -2046,13 +1935,13 @@
                     <a:graphicData uri="http://schemas.openxmlformats.org/drawingml/2006/picture">
                       <pic:pic xmlns:pic="http://schemas.openxmlformats.org/drawingml/2006/picture">
                         <pic:nvPicPr>
-                          <pic:cNvPr id="0" name="Picture 12" descr="C:\Users\sstarzak\Desktop\tree volume background\bale.jpg"/>
+                          <pic:cNvPr id="0" name="Picture 19" descr="C:\Users\sstarzak\Desktop\TreeVolume screens\5.png"/>
                           <pic:cNvPicPr>
                             <a:picLocks noChangeAspect="1" noChangeArrowheads="1"/>
                           </pic:cNvPicPr>
                         </pic:nvPicPr>
                         <pic:blipFill>
-                          <a:blip r:embed="rId11"/>
+                          <a:blip r:embed="rId11" cstate="print"/>
                           <a:srcRect/>
                           <a:stretch>
                             <a:fillRect/>
@@ -2061,7 +1950,137 @@
                         <pic:spPr bwMode="auto">
                           <a:xfrm>
                             <a:off x="0" y="0"/>
-                            <a:ext cx="4138333" cy="3104746"/>
+                            <a:ext cx="1836783" cy="2884722"/>
+                          </a:xfrm>
+                          <a:prstGeom prst="rect">
+                            <a:avLst/>
+                          </a:prstGeom>
+                          <a:noFill/>
+                          <a:ln w="9525">
+                            <a:noFill/>
+                            <a:miter lim="800000"/>
+                            <a:headEnd/>
+                            <a:tailEnd/>
+                          </a:ln>
+                        </pic:spPr>
+                      </pic:pic>
+                    </a:graphicData>
+                  </a:graphic>
+                </wp:inline>
+              </w:drawing>
+            </w:r>
+          </w:p>
+        </w:tc>
+        <w:tc>
+          <w:tcPr>
+            <w:tcW w:w="3096" w:type="dxa"/>
+          </w:tcPr>
+          <w:p>
+            <w:pPr>
+              <w:spacing w:line="360" w:lineRule="auto"/>
+              <w:rPr>
+                <w:color w:val="000000"/>
+              </w:rPr>
+            </w:pPr>
+            <w:r>
+              <w:rPr>
+                <w:noProof/>
+                <w:color w:val="000000"/>
+                <w:lang w:eastAsia="pl-PL"/>
+              </w:rPr>
+              <w:drawing>
+                <wp:inline distT="0" distB="0" distL="0" distR="0">
+                  <wp:extent cx="1835624" cy="2882900"/>
+                  <wp:effectExtent l="19050" t="0" r="0" b="0"/>
+                  <wp:docPr id="39" name="Obraz 20" descr="C:\Users\sstarzak\Desktop\TreeVolume screens\5_binarized.png"/>
+                  <wp:cNvGraphicFramePr>
+                    <a:graphicFrameLocks xmlns:a="http://schemas.openxmlformats.org/drawingml/2006/main" noChangeAspect="1"/>
+                  </wp:cNvGraphicFramePr>
+                  <a:graphic xmlns:a="http://schemas.openxmlformats.org/drawingml/2006/main">
+                    <a:graphicData uri="http://schemas.openxmlformats.org/drawingml/2006/picture">
+                      <pic:pic xmlns:pic="http://schemas.openxmlformats.org/drawingml/2006/picture">
+                        <pic:nvPicPr>
+                          <pic:cNvPr id="0" name="Picture 20" descr="C:\Users\sstarzak\Desktop\TreeVolume screens\5_binarized.png"/>
+                          <pic:cNvPicPr>
+                            <a:picLocks noChangeAspect="1" noChangeArrowheads="1"/>
+                          </pic:cNvPicPr>
+                        </pic:nvPicPr>
+                        <pic:blipFill>
+                          <a:blip r:embed="rId12" cstate="print"/>
+                          <a:srcRect/>
+                          <a:stretch>
+                            <a:fillRect/>
+                          </a:stretch>
+                        </pic:blipFill>
+                        <pic:spPr bwMode="auto">
+                          <a:xfrm>
+                            <a:off x="0" y="0"/>
+                            <a:ext cx="1837104" cy="2885225"/>
+                          </a:xfrm>
+                          <a:prstGeom prst="rect">
+                            <a:avLst/>
+                          </a:prstGeom>
+                          <a:noFill/>
+                          <a:ln w="9525">
+                            <a:noFill/>
+                            <a:miter lim="800000"/>
+                            <a:headEnd/>
+                            <a:tailEnd/>
+                          </a:ln>
+                        </pic:spPr>
+                      </pic:pic>
+                    </a:graphicData>
+                  </a:graphic>
+                </wp:inline>
+              </w:drawing>
+            </w:r>
+          </w:p>
+        </w:tc>
+        <w:tc>
+          <w:tcPr>
+            <w:tcW w:w="3154" w:type="dxa"/>
+          </w:tcPr>
+          <w:p>
+            <w:pPr>
+              <w:spacing w:line="360" w:lineRule="auto"/>
+              <w:rPr>
+                <w:color w:val="000000"/>
+              </w:rPr>
+            </w:pPr>
+            <w:r>
+              <w:rPr>
+                <w:noProof/>
+                <w:color w:val="000000"/>
+                <w:lang w:eastAsia="pl-PL"/>
+              </w:rPr>
+              <w:drawing>
+                <wp:inline distT="0" distB="0" distL="0" distR="0">
+                  <wp:extent cx="1854200" cy="2912075"/>
+                  <wp:effectExtent l="19050" t="0" r="0" b="0"/>
+                  <wp:docPr id="40" name="Obraz 21" descr="C:\Users\sstarzak\Desktop\TreeVolume screens\5_morph.png"/>
+                  <wp:cNvGraphicFramePr>
+                    <a:graphicFrameLocks xmlns:a="http://schemas.openxmlformats.org/drawingml/2006/main" noChangeAspect="1"/>
+                  </wp:cNvGraphicFramePr>
+                  <a:graphic xmlns:a="http://schemas.openxmlformats.org/drawingml/2006/main">
+                    <a:graphicData uri="http://schemas.openxmlformats.org/drawingml/2006/picture">
+                      <pic:pic xmlns:pic="http://schemas.openxmlformats.org/drawingml/2006/picture">
+                        <pic:nvPicPr>
+                          <pic:cNvPr id="0" name="Picture 21" descr="C:\Users\sstarzak\Desktop\TreeVolume screens\5_morph.png"/>
+                          <pic:cNvPicPr>
+                            <a:picLocks noChangeAspect="1" noChangeArrowheads="1"/>
+                          </pic:cNvPicPr>
+                        </pic:nvPicPr>
+                        <pic:blipFill>
+                          <a:blip r:embed="rId13" cstate="print"/>
+                          <a:srcRect/>
+                          <a:stretch>
+                            <a:fillRect/>
+                          </a:stretch>
+                        </pic:blipFill>
+                        <pic:spPr bwMode="auto">
+                          <a:xfrm>
+                            <a:off x="0" y="0"/>
+                            <a:ext cx="1855768" cy="2914537"/>
                           </a:xfrm>
                           <a:prstGeom prst="rect">
                             <a:avLst/>
@@ -2086,21 +2105,86 @@
       <w:tr>
         <w:tc>
           <w:tcPr>
-            <w:tcW w:w="9212" w:type="dxa"/>
+            <w:tcW w:w="3038" w:type="dxa"/>
           </w:tcPr>
           <w:p>
             <w:pPr>
               <w:spacing w:line="360" w:lineRule="auto"/>
-              <w:jc w:val="center"/>
-              <w:rPr>
-                <w:color w:val="000000"/>
+              <w:rPr>
+                <w:color w:val="000000"/>
+                <w:sz w:val="20"/>
               </w:rPr>
             </w:pPr>
             <w:r>
               <w:rPr>
                 <w:color w:val="000000"/>
-              </w:rPr>
-              <w:t>Czworokąt ABCD - maksymalne pole powierzchni przekrojów</w:t>
+                <w:sz w:val="20"/>
+              </w:rPr>
+              <w:t>Obraz wczytany do aplikacji</w:t>
+            </w:r>
+          </w:p>
+        </w:tc>
+        <w:tc>
+          <w:tcPr>
+            <w:tcW w:w="3096" w:type="dxa"/>
+          </w:tcPr>
+          <w:p>
+            <w:pPr>
+              <w:spacing w:line="360" w:lineRule="auto"/>
+              <w:rPr>
+                <w:color w:val="000000"/>
+                <w:sz w:val="20"/>
+              </w:rPr>
+            </w:pPr>
+            <w:r>
+              <w:rPr>
+                <w:noProof/>
+                <w:color w:val="000000"/>
+                <w:sz w:val="20"/>
+                <w:lang w:eastAsia="pl-PL"/>
+              </w:rPr>
+              <w:t>Obraz zbinaryzowany względem odcieni koloru żóltego</w:t>
+            </w:r>
+          </w:p>
+        </w:tc>
+        <w:tc>
+          <w:tcPr>
+            <w:tcW w:w="3154" w:type="dxa"/>
+          </w:tcPr>
+          <w:p>
+            <w:pPr>
+              <w:spacing w:line="360" w:lineRule="auto"/>
+              <w:rPr>
+                <w:color w:val="000000"/>
+                <w:sz w:val="20"/>
+              </w:rPr>
+            </w:pPr>
+            <w:r>
+              <w:rPr>
+                <w:noProof/>
+                <w:color w:val="000000"/>
+                <w:sz w:val="20"/>
+                <w:lang w:eastAsia="pl-PL"/>
+              </w:rPr>
+              <w:t>Obraz po przeprowadzeniu</w:t>
+            </w:r>
+            <w:r>
+              <w:rPr>
+                <w:noProof/>
+                <w:color w:val="000000"/>
+                <w:sz w:val="20"/>
+                <w:lang w:eastAsia="pl-PL"/>
+              </w:rPr>
+              <w:t xml:space="preserve"> dostępnych</w:t>
+            </w:r>
+            <w:r>
+              <w:rPr>
+                <w:noProof/>
+                <w:color w:val="000000"/>
+                <w:sz w:val="20"/>
+                <w:lang w:eastAsia="pl-PL"/>
+              </w:rPr>
+              <w:t xml:space="preserve"> operacji morfologicznych</w:t>
             </w:r>
           </w:p>
         </w:tc>
@@ -2108,12 +2192,11 @@
       <w:tr>
         <w:tc>
           <w:tcPr>
-            <w:tcW w:w="9212" w:type="dxa"/>
+            <w:tcW w:w="3038" w:type="dxa"/>
           </w:tcPr>
           <w:p>
             <w:pPr>
               <w:spacing w:line="360" w:lineRule="auto"/>
-              <w:jc w:val="center"/>
               <w:rPr>
                 <w:color w:val="000000"/>
               </w:rPr>
@@ -2126,9 +2209,9 @@
               </w:rPr>
               <w:drawing>
                 <wp:inline distT="0" distB="0" distL="0" distR="0">
-                  <wp:extent cx="3869324" cy="3189768"/>
-                  <wp:effectExtent l="19050" t="0" r="0" b="0"/>
-                  <wp:docPr id="16" name="Obraz 13" descr="C:\Users\sstarzak\Desktop\tree volume background\bale _elipse.jpg"/>
+                  <wp:extent cx="1842137" cy="2902226"/>
+                  <wp:effectExtent l="19050" t="0" r="5713" b="0"/>
+                  <wp:docPr id="9" name="Obraz 7" descr="C:\Users\sstarzak\Desktop\TreeVolume screens\6.png"/>
                   <wp:cNvGraphicFramePr>
                     <a:graphicFrameLocks xmlns:a="http://schemas.openxmlformats.org/drawingml/2006/main" noChangeAspect="1"/>
                   </wp:cNvGraphicFramePr>
@@ -2136,13 +2219,13 @@
                     <a:graphicData uri="http://schemas.openxmlformats.org/drawingml/2006/picture">
                       <pic:pic xmlns:pic="http://schemas.openxmlformats.org/drawingml/2006/picture">
                         <pic:nvPicPr>
-                          <pic:cNvPr id="0" name="Picture 13" descr="C:\Users\sstarzak\Desktop\tree volume background\bale _elipse.jpg"/>
+                          <pic:cNvPr id="0" name="Picture 7" descr="C:\Users\sstarzak\Desktop\TreeVolume screens\6.png"/>
                           <pic:cNvPicPr>
                             <a:picLocks noChangeAspect="1" noChangeArrowheads="1"/>
                           </pic:cNvPicPr>
                         </pic:nvPicPr>
                         <pic:blipFill>
-                          <a:blip r:embed="rId12"/>
+                          <a:blip r:embed="rId14" cstate="print"/>
                           <a:srcRect/>
                           <a:stretch>
                             <a:fillRect/>
@@ -2151,7 +2234,137 @@
                         <pic:spPr bwMode="auto">
                           <a:xfrm>
                             <a:off x="0" y="0"/>
-                            <a:ext cx="3869372" cy="3189808"/>
+                            <a:ext cx="1842165" cy="2902270"/>
+                          </a:xfrm>
+                          <a:prstGeom prst="rect">
+                            <a:avLst/>
+                          </a:prstGeom>
+                          <a:noFill/>
+                          <a:ln w="9525">
+                            <a:noFill/>
+                            <a:miter lim="800000"/>
+                            <a:headEnd/>
+                            <a:tailEnd/>
+                          </a:ln>
+                        </pic:spPr>
+                      </pic:pic>
+                    </a:graphicData>
+                  </a:graphic>
+                </wp:inline>
+              </w:drawing>
+            </w:r>
+          </w:p>
+        </w:tc>
+        <w:tc>
+          <w:tcPr>
+            <w:tcW w:w="3096" w:type="dxa"/>
+          </w:tcPr>
+          <w:p>
+            <w:pPr>
+              <w:spacing w:line="360" w:lineRule="auto"/>
+              <w:rPr>
+                <w:color w:val="000000"/>
+              </w:rPr>
+            </w:pPr>
+            <w:r>
+              <w:rPr>
+                <w:noProof/>
+                <w:color w:val="000000"/>
+                <w:lang w:eastAsia="pl-PL"/>
+              </w:rPr>
+              <w:drawing>
+                <wp:inline distT="0" distB="0" distL="0" distR="0">
+                  <wp:extent cx="1883630" cy="2743200"/>
+                  <wp:effectExtent l="19050" t="0" r="2320" b="0"/>
+                  <wp:docPr id="11" name="Obraz 8" descr="C:\Users\sstarzak\Desktop\TreeVolume screens\6_binarized.png"/>
+                  <wp:cNvGraphicFramePr>
+                    <a:graphicFrameLocks xmlns:a="http://schemas.openxmlformats.org/drawingml/2006/main" noChangeAspect="1"/>
+                  </wp:cNvGraphicFramePr>
+                  <a:graphic xmlns:a="http://schemas.openxmlformats.org/drawingml/2006/main">
+                    <a:graphicData uri="http://schemas.openxmlformats.org/drawingml/2006/picture">
+                      <pic:pic xmlns:pic="http://schemas.openxmlformats.org/drawingml/2006/picture">
+                        <pic:nvPicPr>
+                          <pic:cNvPr id="0" name="Picture 8" descr="C:\Users\sstarzak\Desktop\TreeVolume screens\6_binarized.png"/>
+                          <pic:cNvPicPr>
+                            <a:picLocks noChangeAspect="1" noChangeArrowheads="1"/>
+                          </pic:cNvPicPr>
+                        </pic:nvPicPr>
+                        <pic:blipFill>
+                          <a:blip r:embed="rId15" cstate="print"/>
+                          <a:srcRect/>
+                          <a:stretch>
+                            <a:fillRect/>
+                          </a:stretch>
+                        </pic:blipFill>
+                        <pic:spPr bwMode="auto">
+                          <a:xfrm>
+                            <a:off x="0" y="0"/>
+                            <a:ext cx="1884995" cy="2745188"/>
+                          </a:xfrm>
+                          <a:prstGeom prst="rect">
+                            <a:avLst/>
+                          </a:prstGeom>
+                          <a:noFill/>
+                          <a:ln w="9525">
+                            <a:noFill/>
+                            <a:miter lim="800000"/>
+                            <a:headEnd/>
+                            <a:tailEnd/>
+                          </a:ln>
+                        </pic:spPr>
+                      </pic:pic>
+                    </a:graphicData>
+                  </a:graphic>
+                </wp:inline>
+              </w:drawing>
+            </w:r>
+          </w:p>
+        </w:tc>
+        <w:tc>
+          <w:tcPr>
+            <w:tcW w:w="3154" w:type="dxa"/>
+          </w:tcPr>
+          <w:p>
+            <w:pPr>
+              <w:spacing w:line="360" w:lineRule="auto"/>
+              <w:rPr>
+                <w:color w:val="000000"/>
+              </w:rPr>
+            </w:pPr>
+            <w:r>
+              <w:rPr>
+                <w:noProof/>
+                <w:color w:val="000000"/>
+                <w:lang w:eastAsia="pl-PL"/>
+              </w:rPr>
+              <w:drawing>
+                <wp:inline distT="0" distB="0" distL="0" distR="0">
+                  <wp:extent cx="1917047" cy="2743200"/>
+                  <wp:effectExtent l="19050" t="0" r="7003" b="0"/>
+                  <wp:docPr id="17" name="Obraz 9" descr="C:\Users\sstarzak\Desktop\TreeVolume screens\6_morph.png"/>
+                  <wp:cNvGraphicFramePr>
+                    <a:graphicFrameLocks xmlns:a="http://schemas.openxmlformats.org/drawingml/2006/main" noChangeAspect="1"/>
+                  </wp:cNvGraphicFramePr>
+                  <a:graphic xmlns:a="http://schemas.openxmlformats.org/drawingml/2006/main">
+                    <a:graphicData uri="http://schemas.openxmlformats.org/drawingml/2006/picture">
+                      <pic:pic xmlns:pic="http://schemas.openxmlformats.org/drawingml/2006/picture">
+                        <pic:nvPicPr>
+                          <pic:cNvPr id="0" name="Picture 9" descr="C:\Users\sstarzak\Desktop\TreeVolume screens\6_morph.png"/>
+                          <pic:cNvPicPr>
+                            <a:picLocks noChangeAspect="1" noChangeArrowheads="1"/>
+                          </pic:cNvPicPr>
+                        </pic:nvPicPr>
+                        <pic:blipFill>
+                          <a:blip r:embed="rId16" cstate="print"/>
+                          <a:srcRect/>
+                          <a:stretch>
+                            <a:fillRect/>
+                          </a:stretch>
+                        </pic:blipFill>
+                        <pic:spPr bwMode="auto">
+                          <a:xfrm>
+                            <a:off x="0" y="0"/>
+                            <a:ext cx="1918151" cy="2744779"/>
                           </a:xfrm>
                           <a:prstGeom prst="rect">
                             <a:avLst/>
@@ -2176,21 +2389,86 @@
       <w:tr>
         <w:tc>
           <w:tcPr>
-            <w:tcW w:w="9212" w:type="dxa"/>
+            <w:tcW w:w="3038" w:type="dxa"/>
           </w:tcPr>
           <w:p>
             <w:pPr>
               <w:spacing w:line="360" w:lineRule="auto"/>
-              <w:jc w:val="center"/>
-              <w:rPr>
-                <w:color w:val="000000"/>
+              <w:rPr>
+                <w:color w:val="000000"/>
+                <w:sz w:val="20"/>
               </w:rPr>
             </w:pPr>
             <w:r>
               <w:rPr>
                 <w:color w:val="000000"/>
-              </w:rPr>
-              <w:t>Elipsa przybliżająca rozwiązanie</w:t>
+                <w:sz w:val="20"/>
+              </w:rPr>
+              <w:t>Obraz wczytany do aplikacji</w:t>
+            </w:r>
+          </w:p>
+        </w:tc>
+        <w:tc>
+          <w:tcPr>
+            <w:tcW w:w="3096" w:type="dxa"/>
+          </w:tcPr>
+          <w:p>
+            <w:pPr>
+              <w:spacing w:line="360" w:lineRule="auto"/>
+              <w:rPr>
+                <w:color w:val="000000"/>
+                <w:sz w:val="20"/>
+              </w:rPr>
+            </w:pPr>
+            <w:r>
+              <w:rPr>
+                <w:noProof/>
+                <w:color w:val="000000"/>
+                <w:sz w:val="20"/>
+                <w:lang w:eastAsia="pl-PL"/>
+              </w:rPr>
+              <w:t>Obraz zbinaryzowany względem odcieni koloru żóltego</w:t>
+            </w:r>
+          </w:p>
+        </w:tc>
+        <w:tc>
+          <w:tcPr>
+            <w:tcW w:w="3154" w:type="dxa"/>
+          </w:tcPr>
+          <w:p>
+            <w:pPr>
+              <w:spacing w:line="360" w:lineRule="auto"/>
+              <w:rPr>
+                <w:color w:val="000000"/>
+                <w:sz w:val="20"/>
+              </w:rPr>
+            </w:pPr>
+            <w:r>
+              <w:rPr>
+                <w:noProof/>
+                <w:color w:val="000000"/>
+                <w:sz w:val="20"/>
+                <w:lang w:eastAsia="pl-PL"/>
+              </w:rPr>
+              <w:t>Obraz po przeprowadzeniu</w:t>
+            </w:r>
+            <w:r>
+              <w:rPr>
+                <w:noProof/>
+                <w:color w:val="000000"/>
+                <w:sz w:val="20"/>
+                <w:lang w:eastAsia="pl-PL"/>
+              </w:rPr>
+              <w:t xml:space="preserve"> dostępnych</w:t>
+            </w:r>
+            <w:r>
+              <w:rPr>
+                <w:noProof/>
+                <w:color w:val="000000"/>
+                <w:sz w:val="20"/>
+                <w:lang w:eastAsia="pl-PL"/>
+              </w:rPr>
+              <w:t xml:space="preserve"> operacji morfologicznych</w:t>
             </w:r>
           </w:p>
         </w:tc>
@@ -2204,6 +2482,986 @@
         </w:rPr>
       </w:pPr>
     </w:p>
+    <w:tbl>
+      <w:tblPr>
+        <w:tblStyle w:val="Tabela-Siatka"/>
+        <w:tblW w:w="0" w:type="auto"/>
+        <w:tblLook w:val="04A0"/>
+      </w:tblPr>
+      <w:tblGrid>
+        <w:gridCol w:w="3054"/>
+        <w:gridCol w:w="3117"/>
+        <w:gridCol w:w="3117"/>
+      </w:tblGrid>
+      <w:tr>
+        <w:tc>
+          <w:tcPr>
+            <w:tcW w:w="3070" w:type="dxa"/>
+          </w:tcPr>
+          <w:p>
+            <w:pPr>
+              <w:spacing w:line="360" w:lineRule="auto"/>
+              <w:rPr>
+                <w:color w:val="000000"/>
+              </w:rPr>
+            </w:pPr>
+            <w:r>
+              <w:rPr>
+                <w:noProof/>
+                <w:color w:val="000000"/>
+                <w:lang w:eastAsia="pl-PL"/>
+              </w:rPr>
+              <w:lastRenderedPageBreak/>
+              <w:drawing>
+                <wp:inline distT="0" distB="0" distL="0" distR="0">
+                  <wp:extent cx="1934264" cy="3053301"/>
+                  <wp:effectExtent l="19050" t="0" r="8836" b="0"/>
+                  <wp:docPr id="18" name="Obraz 10" descr="C:\Users\sstarzak\Desktop\TreeVolume screens\1.png"/>
+                  <wp:cNvGraphicFramePr>
+                    <a:graphicFrameLocks xmlns:a="http://schemas.openxmlformats.org/drawingml/2006/main" noChangeAspect="1"/>
+                  </wp:cNvGraphicFramePr>
+                  <a:graphic xmlns:a="http://schemas.openxmlformats.org/drawingml/2006/main">
+                    <a:graphicData uri="http://schemas.openxmlformats.org/drawingml/2006/picture">
+                      <pic:pic xmlns:pic="http://schemas.openxmlformats.org/drawingml/2006/picture">
+                        <pic:nvPicPr>
+                          <pic:cNvPr id="0" name="Picture 10" descr="C:\Users\sstarzak\Desktop\TreeVolume screens\1.png"/>
+                          <pic:cNvPicPr>
+                            <a:picLocks noChangeAspect="1" noChangeArrowheads="1"/>
+                          </pic:cNvPicPr>
+                        </pic:nvPicPr>
+                        <pic:blipFill>
+                          <a:blip r:embed="rId17" cstate="print"/>
+                          <a:srcRect/>
+                          <a:stretch>
+                            <a:fillRect/>
+                          </a:stretch>
+                        </pic:blipFill>
+                        <pic:spPr bwMode="auto">
+                          <a:xfrm>
+                            <a:off x="0" y="0"/>
+                            <a:ext cx="1935424" cy="3055132"/>
+                          </a:xfrm>
+                          <a:prstGeom prst="rect">
+                            <a:avLst/>
+                          </a:prstGeom>
+                          <a:noFill/>
+                          <a:ln w="9525">
+                            <a:noFill/>
+                            <a:miter lim="800000"/>
+                            <a:headEnd/>
+                            <a:tailEnd/>
+                          </a:ln>
+                        </pic:spPr>
+                      </pic:pic>
+                    </a:graphicData>
+                  </a:graphic>
+                </wp:inline>
+              </w:drawing>
+            </w:r>
+          </w:p>
+        </w:tc>
+        <w:tc>
+          <w:tcPr>
+            <w:tcW w:w="3071" w:type="dxa"/>
+          </w:tcPr>
+          <w:p>
+            <w:pPr>
+              <w:spacing w:line="360" w:lineRule="auto"/>
+              <w:rPr>
+                <w:color w:val="000000"/>
+              </w:rPr>
+            </w:pPr>
+            <w:r>
+              <w:rPr>
+                <w:noProof/>
+                <w:color w:val="000000"/>
+                <w:lang w:eastAsia="pl-PL"/>
+              </w:rPr>
+              <w:drawing>
+                <wp:inline distT="0" distB="0" distL="0" distR="0">
+                  <wp:extent cx="1986169" cy="3053301"/>
+                  <wp:effectExtent l="19050" t="0" r="0" b="0"/>
+                  <wp:docPr id="20" name="Obraz 11" descr="C:\Users\sstarzak\Desktop\TreeVolume screens\1_binarized.png"/>
+                  <wp:cNvGraphicFramePr>
+                    <a:graphicFrameLocks xmlns:a="http://schemas.openxmlformats.org/drawingml/2006/main" noChangeAspect="1"/>
+                  </wp:cNvGraphicFramePr>
+                  <a:graphic xmlns:a="http://schemas.openxmlformats.org/drawingml/2006/main">
+                    <a:graphicData uri="http://schemas.openxmlformats.org/drawingml/2006/picture">
+                      <pic:pic xmlns:pic="http://schemas.openxmlformats.org/drawingml/2006/picture">
+                        <pic:nvPicPr>
+                          <pic:cNvPr id="0" name="Picture 11" descr="C:\Users\sstarzak\Desktop\TreeVolume screens\1_binarized.png"/>
+                          <pic:cNvPicPr>
+                            <a:picLocks noChangeAspect="1" noChangeArrowheads="1"/>
+                          </pic:cNvPicPr>
+                        </pic:nvPicPr>
+                        <pic:blipFill>
+                          <a:blip r:embed="rId18" cstate="print"/>
+                          <a:srcRect/>
+                          <a:stretch>
+                            <a:fillRect/>
+                          </a:stretch>
+                        </pic:blipFill>
+                        <pic:spPr bwMode="auto">
+                          <a:xfrm>
+                            <a:off x="0" y="0"/>
+                            <a:ext cx="1991727" cy="3061845"/>
+                          </a:xfrm>
+                          <a:prstGeom prst="rect">
+                            <a:avLst/>
+                          </a:prstGeom>
+                          <a:noFill/>
+                          <a:ln w="9525">
+                            <a:noFill/>
+                            <a:miter lim="800000"/>
+                            <a:headEnd/>
+                            <a:tailEnd/>
+                          </a:ln>
+                        </pic:spPr>
+                      </pic:pic>
+                    </a:graphicData>
+                  </a:graphic>
+                </wp:inline>
+              </w:drawing>
+            </w:r>
+          </w:p>
+        </w:tc>
+        <w:tc>
+          <w:tcPr>
+            <w:tcW w:w="3071" w:type="dxa"/>
+          </w:tcPr>
+          <w:p>
+            <w:pPr>
+              <w:spacing w:line="360" w:lineRule="auto"/>
+              <w:rPr>
+                <w:color w:val="000000"/>
+              </w:rPr>
+            </w:pPr>
+            <w:r>
+              <w:rPr>
+                <w:noProof/>
+                <w:color w:val="000000"/>
+                <w:lang w:eastAsia="pl-PL"/>
+              </w:rPr>
+              <w:drawing>
+                <wp:inline distT="0" distB="0" distL="0" distR="0">
+                  <wp:extent cx="1986168" cy="3053301"/>
+                  <wp:effectExtent l="19050" t="0" r="0" b="0"/>
+                  <wp:docPr id="22" name="Obraz 12" descr="C:\Users\sstarzak\Desktop\TreeVolume screens\morph1.jpg"/>
+                  <wp:cNvGraphicFramePr>
+                    <a:graphicFrameLocks xmlns:a="http://schemas.openxmlformats.org/drawingml/2006/main" noChangeAspect="1"/>
+                  </wp:cNvGraphicFramePr>
+                  <a:graphic xmlns:a="http://schemas.openxmlformats.org/drawingml/2006/main">
+                    <a:graphicData uri="http://schemas.openxmlformats.org/drawingml/2006/picture">
+                      <pic:pic xmlns:pic="http://schemas.openxmlformats.org/drawingml/2006/picture">
+                        <pic:nvPicPr>
+                          <pic:cNvPr id="0" name="Picture 12" descr="C:\Users\sstarzak\Desktop\TreeVolume screens\morph1.jpg"/>
+                          <pic:cNvPicPr>
+                            <a:picLocks noChangeAspect="1" noChangeArrowheads="1"/>
+                          </pic:cNvPicPr>
+                        </pic:nvPicPr>
+                        <pic:blipFill>
+                          <a:blip r:embed="rId19" cstate="print"/>
+                          <a:srcRect/>
+                          <a:stretch>
+                            <a:fillRect/>
+                          </a:stretch>
+                        </pic:blipFill>
+                        <pic:spPr bwMode="auto">
+                          <a:xfrm>
+                            <a:off x="0" y="0"/>
+                            <a:ext cx="1990225" cy="3059538"/>
+                          </a:xfrm>
+                          <a:prstGeom prst="rect">
+                            <a:avLst/>
+                          </a:prstGeom>
+                          <a:noFill/>
+                          <a:ln w="9525">
+                            <a:noFill/>
+                            <a:miter lim="800000"/>
+                            <a:headEnd/>
+                            <a:tailEnd/>
+                          </a:ln>
+                        </pic:spPr>
+                      </pic:pic>
+                    </a:graphicData>
+                  </a:graphic>
+                </wp:inline>
+              </w:drawing>
+            </w:r>
+          </w:p>
+        </w:tc>
+      </w:tr>
+      <w:tr>
+        <w:tc>
+          <w:tcPr>
+            <w:tcW w:w="3070" w:type="dxa"/>
+          </w:tcPr>
+          <w:p>
+            <w:pPr>
+              <w:spacing w:line="360" w:lineRule="auto"/>
+              <w:rPr>
+                <w:color w:val="000000"/>
+                <w:sz w:val="20"/>
+                <w:szCs w:val="20"/>
+              </w:rPr>
+            </w:pPr>
+            <w:r>
+              <w:rPr>
+                <w:color w:val="000000"/>
+                <w:sz w:val="20"/>
+                <w:szCs w:val="20"/>
+              </w:rPr>
+              <w:t>Obraz wczytany do aplikacji</w:t>
+            </w:r>
+            <w:r>
+              <w:rPr>
+                <w:color w:val="000000"/>
+                <w:sz w:val="20"/>
+                <w:szCs w:val="20"/>
+              </w:rPr>
+              <w:t>. Zdjęcie wykonane zza plastikowej szyby.</w:t>
+            </w:r>
+          </w:p>
+        </w:tc>
+        <w:tc>
+          <w:tcPr>
+            <w:tcW w:w="3071" w:type="dxa"/>
+          </w:tcPr>
+          <w:p>
+            <w:pPr>
+              <w:spacing w:line="360" w:lineRule="auto"/>
+              <w:rPr>
+                <w:color w:val="000000"/>
+                <w:sz w:val="20"/>
+                <w:szCs w:val="20"/>
+              </w:rPr>
+            </w:pPr>
+            <w:r>
+              <w:rPr>
+                <w:noProof/>
+                <w:color w:val="000000"/>
+                <w:sz w:val="20"/>
+                <w:szCs w:val="20"/>
+                <w:lang w:eastAsia="pl-PL"/>
+              </w:rPr>
+              <w:t>Obraz zbinaryzowany względem odcieni koloru żóltego</w:t>
+            </w:r>
+          </w:p>
+        </w:tc>
+        <w:tc>
+          <w:tcPr>
+            <w:tcW w:w="3071" w:type="dxa"/>
+          </w:tcPr>
+          <w:p>
+            <w:pPr>
+              <w:spacing w:line="360" w:lineRule="auto"/>
+              <w:rPr>
+                <w:color w:val="000000"/>
+                <w:sz w:val="20"/>
+                <w:szCs w:val="20"/>
+              </w:rPr>
+            </w:pPr>
+            <w:r>
+              <w:rPr>
+                <w:noProof/>
+                <w:color w:val="000000"/>
+                <w:sz w:val="20"/>
+                <w:lang w:eastAsia="pl-PL"/>
+              </w:rPr>
+              <w:t>Obraz po przeprowadzeniu</w:t>
+            </w:r>
+            <w:r>
+              <w:rPr>
+                <w:noProof/>
+                <w:color w:val="000000"/>
+                <w:sz w:val="20"/>
+                <w:lang w:eastAsia="pl-PL"/>
+              </w:rPr>
+              <w:t xml:space="preserve"> dostępnych</w:t>
+            </w:r>
+            <w:r>
+              <w:rPr>
+                <w:noProof/>
+                <w:color w:val="000000"/>
+                <w:sz w:val="20"/>
+                <w:lang w:eastAsia="pl-PL"/>
+              </w:rPr>
+              <w:t xml:space="preserve"> operacji morfologicznych</w:t>
+            </w:r>
+          </w:p>
+        </w:tc>
+      </w:tr>
+    </w:tbl>
+    <w:p>
+      <w:pPr>
+        <w:spacing w:line="360" w:lineRule="auto"/>
+        <w:rPr>
+          <w:color w:val="000000"/>
+        </w:rPr>
+      </w:pPr>
+    </w:p>
+    <w:tbl>
+      <w:tblPr>
+        <w:tblStyle w:val="Tabela-Siatka"/>
+        <w:tblW w:w="0" w:type="auto"/>
+        <w:tblLook w:val="04A0"/>
+      </w:tblPr>
+      <w:tblGrid>
+        <w:gridCol w:w="3096"/>
+        <w:gridCol w:w="3096"/>
+        <w:gridCol w:w="3096"/>
+      </w:tblGrid>
+      <w:tr>
+        <w:tc>
+          <w:tcPr>
+            <w:tcW w:w="3070" w:type="dxa"/>
+          </w:tcPr>
+          <w:p>
+            <w:pPr>
+              <w:spacing w:line="360" w:lineRule="auto"/>
+              <w:rPr>
+                <w:color w:val="000000"/>
+              </w:rPr>
+            </w:pPr>
+            <w:r>
+              <w:rPr>
+                <w:noProof/>
+                <w:color w:val="000000"/>
+                <w:lang w:eastAsia="pl-PL"/>
+              </w:rPr>
+              <w:drawing>
+                <wp:inline distT="0" distB="0" distL="0" distR="0">
+                  <wp:extent cx="1948070" cy="3060374"/>
+                  <wp:effectExtent l="19050" t="0" r="0" b="0"/>
+                  <wp:docPr id="23" name="Obraz 13" descr="C:\Users\sstarzak\Desktop\TreeVolume screens\8.png"/>
+                  <wp:cNvGraphicFramePr>
+                    <a:graphicFrameLocks xmlns:a="http://schemas.openxmlformats.org/drawingml/2006/main" noChangeAspect="1"/>
+                  </wp:cNvGraphicFramePr>
+                  <a:graphic xmlns:a="http://schemas.openxmlformats.org/drawingml/2006/main">
+                    <a:graphicData uri="http://schemas.openxmlformats.org/drawingml/2006/picture">
+                      <pic:pic xmlns:pic="http://schemas.openxmlformats.org/drawingml/2006/picture">
+                        <pic:nvPicPr>
+                          <pic:cNvPr id="0" name="Picture 13" descr="C:\Users\sstarzak\Desktop\TreeVolume screens\8.png"/>
+                          <pic:cNvPicPr>
+                            <a:picLocks noChangeAspect="1" noChangeArrowheads="1"/>
+                          </pic:cNvPicPr>
+                        </pic:nvPicPr>
+                        <pic:blipFill>
+                          <a:blip r:embed="rId20" cstate="print"/>
+                          <a:srcRect/>
+                          <a:stretch>
+                            <a:fillRect/>
+                          </a:stretch>
+                        </pic:blipFill>
+                        <pic:spPr bwMode="auto">
+                          <a:xfrm>
+                            <a:off x="0" y="0"/>
+                            <a:ext cx="1951275" cy="3065409"/>
+                          </a:xfrm>
+                          <a:prstGeom prst="rect">
+                            <a:avLst/>
+                          </a:prstGeom>
+                          <a:noFill/>
+                          <a:ln w="9525">
+                            <a:noFill/>
+                            <a:miter lim="800000"/>
+                            <a:headEnd/>
+                            <a:tailEnd/>
+                          </a:ln>
+                        </pic:spPr>
+                      </pic:pic>
+                    </a:graphicData>
+                  </a:graphic>
+                </wp:inline>
+              </w:drawing>
+            </w:r>
+          </w:p>
+        </w:tc>
+        <w:tc>
+          <w:tcPr>
+            <w:tcW w:w="3071" w:type="dxa"/>
+          </w:tcPr>
+          <w:p>
+            <w:pPr>
+              <w:spacing w:line="360" w:lineRule="auto"/>
+              <w:rPr>
+                <w:color w:val="000000"/>
+              </w:rPr>
+            </w:pPr>
+            <w:r>
+              <w:rPr>
+                <w:noProof/>
+                <w:color w:val="000000"/>
+                <w:lang w:eastAsia="pl-PL"/>
+              </w:rPr>
+              <w:drawing>
+                <wp:inline distT="0" distB="0" distL="0" distR="0">
+                  <wp:extent cx="1948626" cy="3061252"/>
+                  <wp:effectExtent l="19050" t="0" r="0" b="0"/>
+                  <wp:docPr id="25" name="Obraz 14" descr="C:\Users\sstarzak\Desktop\TreeVolume screens\8_binarized.png"/>
+                  <wp:cNvGraphicFramePr>
+                    <a:graphicFrameLocks xmlns:a="http://schemas.openxmlformats.org/drawingml/2006/main" noChangeAspect="1"/>
+                  </wp:cNvGraphicFramePr>
+                  <a:graphic xmlns:a="http://schemas.openxmlformats.org/drawingml/2006/main">
+                    <a:graphicData uri="http://schemas.openxmlformats.org/drawingml/2006/picture">
+                      <pic:pic xmlns:pic="http://schemas.openxmlformats.org/drawingml/2006/picture">
+                        <pic:nvPicPr>
+                          <pic:cNvPr id="0" name="Picture 14" descr="C:\Users\sstarzak\Desktop\TreeVolume screens\8_binarized.png"/>
+                          <pic:cNvPicPr>
+                            <a:picLocks noChangeAspect="1" noChangeArrowheads="1"/>
+                          </pic:cNvPicPr>
+                        </pic:nvPicPr>
+                        <pic:blipFill>
+                          <a:blip r:embed="rId21" cstate="print"/>
+                          <a:srcRect/>
+                          <a:stretch>
+                            <a:fillRect/>
+                          </a:stretch>
+                        </pic:blipFill>
+                        <pic:spPr bwMode="auto">
+                          <a:xfrm>
+                            <a:off x="0" y="0"/>
+                            <a:ext cx="1954087" cy="3069832"/>
+                          </a:xfrm>
+                          <a:prstGeom prst="rect">
+                            <a:avLst/>
+                          </a:prstGeom>
+                          <a:noFill/>
+                          <a:ln w="9525">
+                            <a:noFill/>
+                            <a:miter lim="800000"/>
+                            <a:headEnd/>
+                            <a:tailEnd/>
+                          </a:ln>
+                        </pic:spPr>
+                      </pic:pic>
+                    </a:graphicData>
+                  </a:graphic>
+                </wp:inline>
+              </w:drawing>
+            </w:r>
+          </w:p>
+        </w:tc>
+        <w:tc>
+          <w:tcPr>
+            <w:tcW w:w="3071" w:type="dxa"/>
+          </w:tcPr>
+          <w:p>
+            <w:pPr>
+              <w:spacing w:line="360" w:lineRule="auto"/>
+              <w:rPr>
+                <w:color w:val="000000"/>
+              </w:rPr>
+            </w:pPr>
+            <w:r>
+              <w:rPr>
+                <w:noProof/>
+                <w:color w:val="000000"/>
+                <w:lang w:eastAsia="pl-PL"/>
+              </w:rPr>
+              <w:drawing>
+                <wp:inline distT="0" distB="0" distL="0" distR="0">
+                  <wp:extent cx="1948628" cy="3061252"/>
+                  <wp:effectExtent l="19050" t="0" r="0" b="0"/>
+                  <wp:docPr id="27" name="Obraz 15" descr="C:\Users\sstarzak\Desktop\TreeVolume screens\8_morph.png"/>
+                  <wp:cNvGraphicFramePr>
+                    <a:graphicFrameLocks xmlns:a="http://schemas.openxmlformats.org/drawingml/2006/main" noChangeAspect="1"/>
+                  </wp:cNvGraphicFramePr>
+                  <a:graphic xmlns:a="http://schemas.openxmlformats.org/drawingml/2006/main">
+                    <a:graphicData uri="http://schemas.openxmlformats.org/drawingml/2006/picture">
+                      <pic:pic xmlns:pic="http://schemas.openxmlformats.org/drawingml/2006/picture">
+                        <pic:nvPicPr>
+                          <pic:cNvPr id="0" name="Picture 15" descr="C:\Users\sstarzak\Desktop\TreeVolume screens\8_morph.png"/>
+                          <pic:cNvPicPr>
+                            <a:picLocks noChangeAspect="1" noChangeArrowheads="1"/>
+                          </pic:cNvPicPr>
+                        </pic:nvPicPr>
+                        <pic:blipFill>
+                          <a:blip r:embed="rId22"/>
+                          <a:srcRect/>
+                          <a:stretch>
+                            <a:fillRect/>
+                          </a:stretch>
+                        </pic:blipFill>
+                        <pic:spPr bwMode="auto">
+                          <a:xfrm>
+                            <a:off x="0" y="0"/>
+                            <a:ext cx="1953857" cy="3069467"/>
+                          </a:xfrm>
+                          <a:prstGeom prst="rect">
+                            <a:avLst/>
+                          </a:prstGeom>
+                          <a:noFill/>
+                          <a:ln w="9525">
+                            <a:noFill/>
+                            <a:miter lim="800000"/>
+                            <a:headEnd/>
+                            <a:tailEnd/>
+                          </a:ln>
+                        </pic:spPr>
+                      </pic:pic>
+                    </a:graphicData>
+                  </a:graphic>
+                </wp:inline>
+              </w:drawing>
+            </w:r>
+          </w:p>
+        </w:tc>
+      </w:tr>
+      <w:tr>
+        <w:tc>
+          <w:tcPr>
+            <w:tcW w:w="3070" w:type="dxa"/>
+          </w:tcPr>
+          <w:p>
+            <w:pPr>
+              <w:spacing w:line="360" w:lineRule="auto"/>
+              <w:rPr>
+                <w:color w:val="000000"/>
+                <w:sz w:val="20"/>
+              </w:rPr>
+            </w:pPr>
+            <w:r>
+              <w:rPr>
+                <w:color w:val="000000"/>
+                <w:sz w:val="20"/>
+              </w:rPr>
+              <w:t>Obraz wczytany do aplikacji</w:t>
+            </w:r>
+          </w:p>
+        </w:tc>
+        <w:tc>
+          <w:tcPr>
+            <w:tcW w:w="3071" w:type="dxa"/>
+          </w:tcPr>
+          <w:p>
+            <w:pPr>
+              <w:spacing w:line="360" w:lineRule="auto"/>
+              <w:rPr>
+                <w:color w:val="000000"/>
+                <w:sz w:val="20"/>
+              </w:rPr>
+            </w:pPr>
+            <w:r>
+              <w:rPr>
+                <w:noProof/>
+                <w:color w:val="000000"/>
+                <w:sz w:val="20"/>
+                <w:lang w:eastAsia="pl-PL"/>
+              </w:rPr>
+              <w:t>Obraz zbinaryzowany względem odcieni koloru żóltego</w:t>
+            </w:r>
+          </w:p>
+        </w:tc>
+        <w:tc>
+          <w:tcPr>
+            <w:tcW w:w="3071" w:type="dxa"/>
+          </w:tcPr>
+          <w:p>
+            <w:pPr>
+              <w:spacing w:line="360" w:lineRule="auto"/>
+              <w:rPr>
+                <w:color w:val="000000"/>
+                <w:sz w:val="20"/>
+              </w:rPr>
+            </w:pPr>
+            <w:r>
+              <w:rPr>
+                <w:noProof/>
+                <w:color w:val="000000"/>
+                <w:sz w:val="20"/>
+                <w:lang w:eastAsia="pl-PL"/>
+              </w:rPr>
+              <w:t>Obraz po przeprowadzeniu</w:t>
+            </w:r>
+            <w:r>
+              <w:rPr>
+                <w:noProof/>
+                <w:color w:val="000000"/>
+                <w:sz w:val="20"/>
+                <w:lang w:eastAsia="pl-PL"/>
+              </w:rPr>
+              <w:t xml:space="preserve"> dostępnych</w:t>
+            </w:r>
+            <w:r>
+              <w:rPr>
+                <w:noProof/>
+                <w:color w:val="000000"/>
+                <w:sz w:val="20"/>
+                <w:lang w:eastAsia="pl-PL"/>
+              </w:rPr>
+              <w:t xml:space="preserve"> operacji morfologicznych</w:t>
+            </w:r>
+          </w:p>
+        </w:tc>
+      </w:tr>
+    </w:tbl>
+    <w:p>
+      <w:pPr>
+        <w:spacing w:line="360" w:lineRule="auto"/>
+        <w:rPr>
+          <w:color w:val="000000"/>
+        </w:rPr>
+      </w:pPr>
+    </w:p>
+    <w:tbl>
+      <w:tblPr>
+        <w:tblStyle w:val="Tabela-Siatka"/>
+        <w:tblW w:w="0" w:type="auto"/>
+        <w:tblLook w:val="04A0"/>
+      </w:tblPr>
+      <w:tblGrid>
+        <w:gridCol w:w="3066"/>
+        <w:gridCol w:w="3111"/>
+        <w:gridCol w:w="3111"/>
+      </w:tblGrid>
+      <w:tr>
+        <w:tc>
+          <w:tcPr>
+            <w:tcW w:w="3066" w:type="dxa"/>
+          </w:tcPr>
+          <w:p>
+            <w:pPr>
+              <w:spacing w:line="360" w:lineRule="auto"/>
+              <w:rPr>
+                <w:color w:val="000000"/>
+              </w:rPr>
+            </w:pPr>
+            <w:r>
+              <w:rPr>
+                <w:noProof/>
+                <w:color w:val="000000"/>
+                <w:lang w:eastAsia="pl-PL"/>
+              </w:rPr>
+              <w:lastRenderedPageBreak/>
+              <w:drawing>
+                <wp:inline distT="0" distB="0" distL="0" distR="0">
+                  <wp:extent cx="2025192" cy="3181350"/>
+                  <wp:effectExtent l="19050" t="0" r="0" b="0"/>
+                  <wp:docPr id="28" name="Obraz 16" descr="C:\Users\sstarzak\Desktop\TreeVolume screens\4.png"/>
+                  <wp:cNvGraphicFramePr>
+                    <a:graphicFrameLocks xmlns:a="http://schemas.openxmlformats.org/drawingml/2006/main" noChangeAspect="1"/>
+                  </wp:cNvGraphicFramePr>
+                  <a:graphic xmlns:a="http://schemas.openxmlformats.org/drawingml/2006/main">
+                    <a:graphicData uri="http://schemas.openxmlformats.org/drawingml/2006/picture">
+                      <pic:pic xmlns:pic="http://schemas.openxmlformats.org/drawingml/2006/picture">
+                        <pic:nvPicPr>
+                          <pic:cNvPr id="0" name="Picture 16" descr="C:\Users\sstarzak\Desktop\TreeVolume screens\4.png"/>
+                          <pic:cNvPicPr>
+                            <a:picLocks noChangeAspect="1" noChangeArrowheads="1"/>
+                          </pic:cNvPicPr>
+                        </pic:nvPicPr>
+                        <pic:blipFill>
+                          <a:blip r:embed="rId23" cstate="print"/>
+                          <a:srcRect/>
+                          <a:stretch>
+                            <a:fillRect/>
+                          </a:stretch>
+                        </pic:blipFill>
+                        <pic:spPr bwMode="auto">
+                          <a:xfrm>
+                            <a:off x="0" y="0"/>
+                            <a:ext cx="2025266" cy="3181466"/>
+                          </a:xfrm>
+                          <a:prstGeom prst="rect">
+                            <a:avLst/>
+                          </a:prstGeom>
+                          <a:noFill/>
+                          <a:ln w="9525">
+                            <a:noFill/>
+                            <a:miter lim="800000"/>
+                            <a:headEnd/>
+                            <a:tailEnd/>
+                          </a:ln>
+                        </pic:spPr>
+                      </pic:pic>
+                    </a:graphicData>
+                  </a:graphic>
+                </wp:inline>
+              </w:drawing>
+            </w:r>
+          </w:p>
+        </w:tc>
+        <w:tc>
+          <w:tcPr>
+            <w:tcW w:w="3111" w:type="dxa"/>
+          </w:tcPr>
+          <w:p>
+            <w:pPr>
+              <w:spacing w:line="360" w:lineRule="auto"/>
+              <w:rPr>
+                <w:color w:val="000000"/>
+              </w:rPr>
+            </w:pPr>
+            <w:r>
+              <w:rPr>
+                <w:noProof/>
+                <w:color w:val="000000"/>
+                <w:lang w:eastAsia="pl-PL"/>
+              </w:rPr>
+              <w:drawing>
+                <wp:inline distT="0" distB="0" distL="0" distR="0">
+                  <wp:extent cx="2055509" cy="3228975"/>
+                  <wp:effectExtent l="19050" t="0" r="1891" b="0"/>
+                  <wp:docPr id="30" name="Obraz 17" descr="C:\Users\sstarzak\Desktop\TreeVolume screens\4_binarized.png"/>
+                  <wp:cNvGraphicFramePr>
+                    <a:graphicFrameLocks xmlns:a="http://schemas.openxmlformats.org/drawingml/2006/main" noChangeAspect="1"/>
+                  </wp:cNvGraphicFramePr>
+                  <a:graphic xmlns:a="http://schemas.openxmlformats.org/drawingml/2006/main">
+                    <a:graphicData uri="http://schemas.openxmlformats.org/drawingml/2006/picture">
+                      <pic:pic xmlns:pic="http://schemas.openxmlformats.org/drawingml/2006/picture">
+                        <pic:nvPicPr>
+                          <pic:cNvPr id="0" name="Picture 17" descr="C:\Users\sstarzak\Desktop\TreeVolume screens\4_binarized.png"/>
+                          <pic:cNvPicPr>
+                            <a:picLocks noChangeAspect="1" noChangeArrowheads="1"/>
+                          </pic:cNvPicPr>
+                        </pic:nvPicPr>
+                        <pic:blipFill>
+                          <a:blip r:embed="rId24"/>
+                          <a:srcRect/>
+                          <a:stretch>
+                            <a:fillRect/>
+                          </a:stretch>
+                        </pic:blipFill>
+                        <pic:spPr bwMode="auto">
+                          <a:xfrm>
+                            <a:off x="0" y="0"/>
+                            <a:ext cx="2055509" cy="3228975"/>
+                          </a:xfrm>
+                          <a:prstGeom prst="rect">
+                            <a:avLst/>
+                          </a:prstGeom>
+                          <a:noFill/>
+                          <a:ln w="9525">
+                            <a:noFill/>
+                            <a:miter lim="800000"/>
+                            <a:headEnd/>
+                            <a:tailEnd/>
+                          </a:ln>
+                        </pic:spPr>
+                      </pic:pic>
+                    </a:graphicData>
+                  </a:graphic>
+                </wp:inline>
+              </w:drawing>
+            </w:r>
+          </w:p>
+        </w:tc>
+        <w:tc>
+          <w:tcPr>
+            <w:tcW w:w="3111" w:type="dxa"/>
+          </w:tcPr>
+          <w:p>
+            <w:pPr>
+              <w:spacing w:line="360" w:lineRule="auto"/>
+              <w:rPr>
+                <w:color w:val="000000"/>
+              </w:rPr>
+            </w:pPr>
+            <w:r>
+              <w:rPr>
+                <w:noProof/>
+                <w:color w:val="000000"/>
+                <w:lang w:eastAsia="pl-PL"/>
+              </w:rPr>
+              <w:drawing>
+                <wp:inline distT="0" distB="0" distL="0" distR="0">
+                  <wp:extent cx="2055509" cy="3228975"/>
+                  <wp:effectExtent l="19050" t="0" r="1891" b="0"/>
+                  <wp:docPr id="32" name="Obraz 18" descr="C:\Users\sstarzak\Desktop\TreeVolume screens\4_morph.png"/>
+                  <wp:cNvGraphicFramePr>
+                    <a:graphicFrameLocks xmlns:a="http://schemas.openxmlformats.org/drawingml/2006/main" noChangeAspect="1"/>
+                  </wp:cNvGraphicFramePr>
+                  <a:graphic xmlns:a="http://schemas.openxmlformats.org/drawingml/2006/main">
+                    <a:graphicData uri="http://schemas.openxmlformats.org/drawingml/2006/picture">
+                      <pic:pic xmlns:pic="http://schemas.openxmlformats.org/drawingml/2006/picture">
+                        <pic:nvPicPr>
+                          <pic:cNvPr id="0" name="Picture 18" descr="C:\Users\sstarzak\Desktop\TreeVolume screens\4_morph.png"/>
+                          <pic:cNvPicPr>
+                            <a:picLocks noChangeAspect="1" noChangeArrowheads="1"/>
+                          </pic:cNvPicPr>
+                        </pic:nvPicPr>
+                        <pic:blipFill>
+                          <a:blip r:embed="rId25"/>
+                          <a:srcRect/>
+                          <a:stretch>
+                            <a:fillRect/>
+                          </a:stretch>
+                        </pic:blipFill>
+                        <pic:spPr bwMode="auto">
+                          <a:xfrm>
+                            <a:off x="0" y="0"/>
+                            <a:ext cx="2055509" cy="3228975"/>
+                          </a:xfrm>
+                          <a:prstGeom prst="rect">
+                            <a:avLst/>
+                          </a:prstGeom>
+                          <a:noFill/>
+                          <a:ln w="9525">
+                            <a:noFill/>
+                            <a:miter lim="800000"/>
+                            <a:headEnd/>
+                            <a:tailEnd/>
+                          </a:ln>
+                        </pic:spPr>
+                      </pic:pic>
+                    </a:graphicData>
+                  </a:graphic>
+                </wp:inline>
+              </w:drawing>
+            </w:r>
+          </w:p>
+        </w:tc>
+      </w:tr>
+      <w:tr>
+        <w:tc>
+          <w:tcPr>
+            <w:tcW w:w="3066" w:type="dxa"/>
+          </w:tcPr>
+          <w:p>
+            <w:pPr>
+              <w:spacing w:line="360" w:lineRule="auto"/>
+              <w:rPr>
+                <w:color w:val="000000"/>
+                <w:sz w:val="20"/>
+              </w:rPr>
+            </w:pPr>
+            <w:r>
+              <w:rPr>
+                <w:color w:val="000000"/>
+                <w:sz w:val="20"/>
+              </w:rPr>
+              <w:t>Obraz wczytany do aplikacji</w:t>
+            </w:r>
+          </w:p>
+        </w:tc>
+        <w:tc>
+          <w:tcPr>
+            <w:tcW w:w="3111" w:type="dxa"/>
+          </w:tcPr>
+          <w:p>
+            <w:pPr>
+              <w:spacing w:line="360" w:lineRule="auto"/>
+              <w:rPr>
+                <w:color w:val="000000"/>
+                <w:sz w:val="20"/>
+              </w:rPr>
+            </w:pPr>
+            <w:r>
+              <w:rPr>
+                <w:noProof/>
+                <w:color w:val="000000"/>
+                <w:sz w:val="20"/>
+                <w:lang w:eastAsia="pl-PL"/>
+              </w:rPr>
+              <w:t>Obraz zbinaryzowany względem odcieni koloru żóltego</w:t>
+            </w:r>
+          </w:p>
+        </w:tc>
+        <w:tc>
+          <w:tcPr>
+            <w:tcW w:w="3111" w:type="dxa"/>
+          </w:tcPr>
+          <w:p>
+            <w:pPr>
+              <w:spacing w:line="360" w:lineRule="auto"/>
+              <w:rPr>
+                <w:color w:val="000000"/>
+                <w:sz w:val="20"/>
+              </w:rPr>
+            </w:pPr>
+            <w:r>
+              <w:rPr>
+                <w:noProof/>
+                <w:color w:val="000000"/>
+                <w:sz w:val="20"/>
+                <w:lang w:eastAsia="pl-PL"/>
+              </w:rPr>
+              <w:t>Obraz po przeprowadzeniu</w:t>
+            </w:r>
+            <w:r>
+              <w:rPr>
+                <w:noProof/>
+                <w:color w:val="000000"/>
+                <w:sz w:val="20"/>
+                <w:lang w:eastAsia="pl-PL"/>
+              </w:rPr>
+              <w:t xml:space="preserve"> dostępnych</w:t>
+            </w:r>
+            <w:r>
+              <w:rPr>
+                <w:noProof/>
+                <w:color w:val="000000"/>
+                <w:sz w:val="20"/>
+                <w:lang w:eastAsia="pl-PL"/>
+              </w:rPr>
+              <w:t xml:space="preserve"> operacji morfologicznych</w:t>
+            </w:r>
+          </w:p>
+        </w:tc>
+      </w:tr>
+    </w:tbl>
+    <w:p>
+      <w:pPr>
+        <w:spacing w:line="360" w:lineRule="auto"/>
+        <w:rPr>
+          <w:color w:val="000000"/>
+        </w:rPr>
+      </w:pPr>
+    </w:p>
+    <w:p>
+      <w:pPr>
+        <w:spacing w:line="360" w:lineRule="auto"/>
+        <w:rPr>
+          <w:color w:val="000000"/>
+        </w:rPr>
+      </w:pPr>
+      <w:r>
+        <w:rPr>
+          <w:color w:val="000000"/>
+        </w:rPr>
+        <w:tab/>
+        <w:t>W momencie, gdy użytkownik wykona wszystkie pomiary, z poziomu Menu głównego możliwy jest odczyt wszystkich zmierzonych oraz obliczonych parametrów. Przedstawia to poniższy rysunek:</w:t>
+      </w:r>
+    </w:p>
+    <w:p>
+      <w:pPr>
+        <w:spacing w:line="360" w:lineRule="auto"/>
+        <w:jc w:val="center"/>
+        <w:rPr>
+          <w:color w:val="000000"/>
+        </w:rPr>
+      </w:pPr>
+      <w:r>
+        <w:rPr>
+          <w:color w:val="000000"/>
+        </w:rPr>
+        <w:pict>
+          <v:shapetype id="_x0000_t75" coordsize="21600,21600" o:spt="75" o:preferrelative="t" path="m@4@5l@4@11@9@11@9@5xe" filled="f" stroked="f">
+            <v:stroke joinstyle="miter"/>
+            <v:formulas>
+              <v:f eqn="if lineDrawn pixelLineWidth 0"/>
+              <v:f eqn="sum @0 1 0"/>
+              <v:f eqn="sum 0 0 @1"/>
+              <v:f eqn="prod @2 1 2"/>
+              <v:f eqn="prod @3 21600 pixelWidth"/>
+              <v:f eqn="prod @3 21600 pixelHeight"/>
+              <v:f eqn="sum @0 0 1"/>
+              <v:f eqn="prod @6 1 2"/>
+              <v:f eqn="prod @7 21600 pixelWidth"/>
+              <v:f eqn="sum @8 21600 0"/>
+              <v:f eqn="prod @7 21600 pixelHeight"/>
+              <v:f eqn="sum @10 21600 0"/>
+            </v:formulas>
+            <v:path o:extrusionok="f" gradientshapeok="t" o:connecttype="rect"/>
+            <o:lock v:ext="edit" aspectratio="t"/>
+          </v:shapetype>
+          <v:shape id="_x0000_i1025" type="#_x0000_t75" style="width:183.45pt;height:290.5pt">
+            <v:imagedata r:id="rId26" o:title="Screenshot_2015-01-24-20-01-24"/>
+          </v:shape>
+        </w:pict>
+      </w:r>
+    </w:p>
     <w:p>
       <w:pPr>
         <w:numPr>
@@ -2221,6 +3479,7 @@
           <w:b/>
           <w:color w:val="000000"/>
         </w:rPr>
+        <w:lastRenderedPageBreak/>
         <w:t>Technologie</w:t>
       </w:r>
     </w:p>
@@ -2275,49 +3534,25 @@
         <w:rPr>
           <w:color w:val="000000"/>
         </w:rPr>
-        <w:t xml:space="preserve">Framework </w:t>
-      </w:r>
-      <w:proofErr w:type="spellStart"/>
-      <w:r>
-        <w:rPr>
-          <w:color w:val="000000"/>
-        </w:rPr>
-        <w:t>SugarORM</w:t>
-      </w:r>
-      <w:proofErr w:type="spellEnd"/>
-      <w:r>
-        <w:rPr>
-          <w:color w:val="000000"/>
-        </w:rPr>
-        <w:t xml:space="preserve"> - </w:t>
-      </w:r>
-      <w:proofErr w:type="spellStart"/>
-      <w:r>
-        <w:rPr>
-          <w:color w:val="000000"/>
-        </w:rPr>
-        <w:t>framework</w:t>
-      </w:r>
-      <w:proofErr w:type="spellEnd"/>
-      <w:r>
-        <w:rPr>
-          <w:color w:val="000000"/>
-        </w:rPr>
-        <w:t xml:space="preserve"> dla bazy danych przechowującej wartości </w:t>
-      </w:r>
-      <w:proofErr w:type="spellStart"/>
-      <w:r>
-        <w:rPr>
-          <w:color w:val="000000"/>
-        </w:rPr>
-        <w:t>poszczegónych</w:t>
-      </w:r>
-      <w:proofErr w:type="spellEnd"/>
-      <w:r>
-        <w:rPr>
-          <w:color w:val="000000"/>
-        </w:rPr>
-        <w:t xml:space="preserve"> pomiarów.</w:t>
+        <w:t>Framework SugarORM - framework dla bazy danych przechowującej wartości poszczegónych pomiarów.</w:t>
+      </w:r>
+    </w:p>
+    <w:p>
+      <w:pPr>
+        <w:numPr>
+          <w:ilvl w:val="1"/>
+          <w:numId w:val="2"/>
+        </w:numPr>
+        <w:spacing w:line="360" w:lineRule="auto"/>
+        <w:rPr>
+          <w:color w:val="000000"/>
+        </w:rPr>
+      </w:pPr>
+      <w:r>
+        <w:rPr>
+          <w:color w:val="000000"/>
+        </w:rPr>
+        <w:t>Otwarta biblioteka open-cv dla języka Java</w:t>
       </w:r>
     </w:p>
     <w:p>
@@ -2346,7 +3581,6 @@
           <w:b/>
           <w:color w:val="000000"/>
         </w:rPr>
-        <w:lastRenderedPageBreak/>
         <w:t>Opis utworzonych klas</w:t>
       </w:r>
       <w:r>
@@ -2368,47 +3602,11 @@
           <w:color w:val="000000"/>
         </w:rPr>
       </w:pPr>
-      <w:proofErr w:type="spellStart"/>
-      <w:r>
-        <w:rPr>
-          <w:color w:val="000000"/>
-        </w:rPr>
-        <w:t>CameraPreview</w:t>
-      </w:r>
-      <w:proofErr w:type="spellEnd"/>
-      <w:r>
-        <w:rPr>
-          <w:color w:val="000000"/>
-        </w:rPr>
-        <w:t xml:space="preserve"> - klasa rozszerzająca interfejs </w:t>
-      </w:r>
-      <w:proofErr w:type="spellStart"/>
-      <w:r>
-        <w:rPr>
-          <w:color w:val="000000"/>
-        </w:rPr>
-        <w:t>SurfaceView</w:t>
-      </w:r>
-      <w:proofErr w:type="spellEnd"/>
-      <w:r>
-        <w:rPr>
-          <w:color w:val="000000"/>
-        </w:rPr>
-        <w:t xml:space="preserve">. To na niej wyświetlany jest podgląd z kamery, oraz </w:t>
-      </w:r>
-      <w:proofErr w:type="spellStart"/>
-      <w:r>
-        <w:rPr>
-          <w:color w:val="000000"/>
-        </w:rPr>
-        <w:t>crosshair</w:t>
-      </w:r>
-      <w:proofErr w:type="spellEnd"/>
-      <w:r>
-        <w:rPr>
-          <w:color w:val="000000"/>
-        </w:rPr>
-        <w:t xml:space="preserve"> służący do pomiarów.</w:t>
+      <w:r>
+        <w:rPr>
+          <w:color w:val="000000"/>
+        </w:rPr>
+        <w:t>CameraPreview - klasa rozszerzająca interfejs SurfaceView. To na niej wyświetlany jest podgląd z kamery, oraz crosshair służący do pomiarów.</w:t>
       </w:r>
     </w:p>
     <w:p>
@@ -2422,19 +3620,35 @@
           <w:color w:val="000000"/>
         </w:rPr>
       </w:pPr>
-      <w:proofErr w:type="spellStart"/>
-      <w:r>
-        <w:rPr>
-          <w:color w:val="000000"/>
-        </w:rPr>
-        <w:t>DendrochronologyVolume</w:t>
-      </w:r>
-      <w:proofErr w:type="spellEnd"/>
-      <w:r>
-        <w:rPr>
-          <w:color w:val="000000"/>
-        </w:rPr>
-        <w:t xml:space="preserve"> - obliczanie pola powierzchni słojów na podstawie 4 punktów</w:t>
+      <w:r>
+        <w:rPr>
+          <w:color w:val="000000"/>
+        </w:rPr>
+        <w:t>Measurement</w:t>
+      </w:r>
+      <w:r>
+        <w:rPr>
+          <w:color w:val="000000"/>
+        </w:rPr>
+        <w:t xml:space="preserve"> -</w:t>
+      </w:r>
+      <w:r>
+        <w:rPr>
+          <w:color w:val="000000"/>
+        </w:rPr>
+        <w:t xml:space="preserve"> klasa</w:t>
+      </w:r>
+      <w:r>
+        <w:rPr>
+          <w:color w:val="000000"/>
+        </w:rPr>
+        <w:t xml:space="preserve"> rozszerzająca SugarRecord. Pełni role po</w:t>
+      </w:r>
+      <w:r>
+        <w:rPr>
+          <w:color w:val="000000"/>
+        </w:rPr>
+        <w:t>jedynczej tabeli w bazie danych, w której przechowywane są wartości pomiarów.</w:t>
       </w:r>
     </w:p>
     <w:p>
@@ -2448,51 +3662,11 @@
           <w:color w:val="000000"/>
         </w:rPr>
       </w:pPr>
-      <w:proofErr w:type="spellStart"/>
-      <w:r>
-        <w:rPr>
-          <w:color w:val="000000"/>
-        </w:rPr>
-        <w:t>Measurement</w:t>
-      </w:r>
-      <w:proofErr w:type="spellEnd"/>
-      <w:r>
-        <w:rPr>
-          <w:color w:val="000000"/>
-        </w:rPr>
-        <w:t xml:space="preserve"> -</w:t>
-      </w:r>
-      <w:r>
-        <w:rPr>
-          <w:color w:val="000000"/>
-        </w:rPr>
-        <w:t xml:space="preserve"> klasa</w:t>
-      </w:r>
-      <w:r>
-        <w:rPr>
-          <w:color w:val="000000"/>
-        </w:rPr>
-        <w:t xml:space="preserve"> rozszerzająca </w:t>
-      </w:r>
-      <w:proofErr w:type="spellStart"/>
-      <w:r>
-        <w:rPr>
-          <w:color w:val="000000"/>
-        </w:rPr>
-        <w:t>SugarRecord</w:t>
-      </w:r>
-      <w:proofErr w:type="spellEnd"/>
-      <w:r>
-        <w:rPr>
-          <w:color w:val="000000"/>
-        </w:rPr>
-        <w:t>. Pełni role po</w:t>
-      </w:r>
-      <w:r>
-        <w:rPr>
-          <w:color w:val="000000"/>
-        </w:rPr>
-        <w:t>jedynczej tabeli w bazie danych, w której przechowywane są wartości pomiarów.</w:t>
+      <w:r>
+        <w:rPr>
+          <w:color w:val="000000"/>
+        </w:rPr>
+        <w:t>MySensors - klasa pomocnicza, rejestrująca sensory. Dzięki swoim metodą, umożliwia przejrzysty odczyt wartości sensorów.</w:t>
       </w:r>
     </w:p>
     <w:p>
@@ -2506,19 +3680,11 @@
           <w:color w:val="000000"/>
         </w:rPr>
       </w:pPr>
-      <w:proofErr w:type="spellStart"/>
-      <w:r>
-        <w:rPr>
-          <w:color w:val="000000"/>
-        </w:rPr>
-        <w:t>MySensors</w:t>
-      </w:r>
-      <w:proofErr w:type="spellEnd"/>
-      <w:r>
-        <w:rPr>
-          <w:color w:val="000000"/>
-        </w:rPr>
-        <w:t xml:space="preserve"> - klasa pomocnicza, rejestrująca sensory. Dzięki swoim metodą, umożliwia przejrzysty odczyt wartości sensorów.</w:t>
+      <w:r>
+        <w:rPr>
+          <w:color w:val="000000"/>
+        </w:rPr>
+        <w:t>ObjectLength - klasa obliczająca długość obiektu na podstawie otrzymanych danych w konstruktorze. Jej główna metoda to getLength() zwracająca warość długości w [cm].</w:t>
       </w:r>
     </w:p>
     <w:p>
@@ -2532,47 +3698,11 @@
           <w:color w:val="000000"/>
         </w:rPr>
       </w:pPr>
-      <w:proofErr w:type="spellStart"/>
-      <w:r>
-        <w:rPr>
-          <w:color w:val="000000"/>
-        </w:rPr>
-        <w:t>ObjectLength</w:t>
-      </w:r>
-      <w:proofErr w:type="spellEnd"/>
-      <w:r>
-        <w:rPr>
-          <w:color w:val="000000"/>
-        </w:rPr>
-        <w:t xml:space="preserve"> - klasa obliczająca długość obiektu na podstawie otrzymanych danych w konstruktorze. Jej główna metoda to </w:t>
-      </w:r>
-      <w:proofErr w:type="spellStart"/>
-      <w:r>
-        <w:rPr>
-          <w:color w:val="000000"/>
-        </w:rPr>
-        <w:t>getLength</w:t>
-      </w:r>
-      <w:proofErr w:type="spellEnd"/>
-      <w:r>
-        <w:rPr>
-          <w:color w:val="000000"/>
-        </w:rPr>
-        <w:t xml:space="preserve">() zwracająca </w:t>
-      </w:r>
-      <w:proofErr w:type="spellStart"/>
-      <w:r>
-        <w:rPr>
-          <w:color w:val="000000"/>
-        </w:rPr>
-        <w:t>warość</w:t>
-      </w:r>
-      <w:proofErr w:type="spellEnd"/>
-      <w:r>
-        <w:rPr>
-          <w:color w:val="000000"/>
-        </w:rPr>
-        <w:t xml:space="preserve"> długości w [cm].</w:t>
+      <w:r>
+        <w:rPr>
+          <w:color w:val="000000"/>
+        </w:rPr>
+        <w:t>ObjectDistance - klasa obliczająca dystans na podstawie wysokości i kąta nachylenia.</w:t>
       </w:r>
     </w:p>
     <w:p>
@@ -2586,19 +3716,31 @@
           <w:color w:val="000000"/>
         </w:rPr>
       </w:pPr>
-      <w:proofErr w:type="spellStart"/>
-      <w:r>
-        <w:rPr>
-          <w:color w:val="000000"/>
-        </w:rPr>
-        <w:t>ObjectDistance</w:t>
-      </w:r>
-      <w:proofErr w:type="spellEnd"/>
-      <w:r>
-        <w:rPr>
-          <w:color w:val="000000"/>
-        </w:rPr>
-        <w:t xml:space="preserve"> - klasa obliczająca dystans na podstawie wysokości i kąta nachylenia.</w:t>
+      <w:r>
+        <w:rPr>
+          <w:color w:val="000000"/>
+        </w:rPr>
+        <w:t>IdentificationAngleHelper - prosta klasa zwracająca wartość kąta nachylenia w zależności od orientacji telefonu.</w:t>
+      </w:r>
+    </w:p>
+    <w:p>
+      <w:pPr>
+        <w:numPr>
+          <w:ilvl w:val="0"/>
+          <w:numId w:val="2"/>
+        </w:numPr>
+        <w:spacing w:line="360" w:lineRule="auto"/>
+        <w:rPr>
+          <w:b/>
+          <w:color w:val="000000"/>
+        </w:rPr>
+      </w:pPr>
+      <w:r>
+        <w:rPr>
+          <w:b/>
+          <w:color w:val="000000"/>
+        </w:rPr>
+        <w:t>Aktywności</w:t>
       </w:r>
     </w:p>
     <w:p>
@@ -2612,19 +3754,126 @@
           <w:color w:val="000000"/>
         </w:rPr>
       </w:pPr>
-      <w:proofErr w:type="spellStart"/>
-      <w:r>
-        <w:rPr>
-          <w:color w:val="000000"/>
-        </w:rPr>
-        <w:t>IdentificationAngleHelper</w:t>
-      </w:r>
-      <w:proofErr w:type="spellEnd"/>
-      <w:r>
-        <w:rPr>
-          <w:color w:val="000000"/>
-        </w:rPr>
-        <w:t xml:space="preserve"> - prosta klasa zwracająca wartość kąta nachylenia w zależności od orientacji telefonu.</w:t>
+      <w:r>
+        <w:rPr>
+          <w:color w:val="000000"/>
+        </w:rPr>
+        <w:t>MainActivity - główne okno programu. Z niego dostępne są wszystkie pomiary, oraz na nim oczytywana jest wartość objętości.</w:t>
+      </w:r>
+    </w:p>
+    <w:p>
+      <w:pPr>
+        <w:numPr>
+          <w:ilvl w:val="1"/>
+          <w:numId w:val="2"/>
+        </w:numPr>
+        <w:spacing w:line="360" w:lineRule="auto"/>
+        <w:rPr>
+          <w:color w:val="000000"/>
+        </w:rPr>
+      </w:pPr>
+      <w:r>
+        <w:rPr>
+          <w:color w:val="000000"/>
+        </w:rPr>
+        <w:t>GetDistanceActivity - aktywność miernicza. Mierzy i zapisuje w bazie wartość odległości od obiektu.</w:t>
+      </w:r>
+    </w:p>
+    <w:p>
+      <w:pPr>
+        <w:numPr>
+          <w:ilvl w:val="1"/>
+          <w:numId w:val="2"/>
+        </w:numPr>
+        <w:spacing w:line="360" w:lineRule="auto"/>
+        <w:rPr>
+          <w:color w:val="000000"/>
+        </w:rPr>
+      </w:pPr>
+      <w:r>
+        <w:rPr>
+          <w:color w:val="000000"/>
+        </w:rPr>
+        <w:t>GetHeightActivity - Jej jedynym celem jest pobranie od użytkownika wysokości na jakiej znajduje się użądzenie.</w:t>
+      </w:r>
+    </w:p>
+    <w:p>
+      <w:pPr>
+        <w:numPr>
+          <w:ilvl w:val="1"/>
+          <w:numId w:val="2"/>
+        </w:numPr>
+        <w:spacing w:line="360" w:lineRule="auto"/>
+        <w:rPr>
+          <w:color w:val="000000"/>
+        </w:rPr>
+      </w:pPr>
+      <w:r>
+        <w:rPr>
+          <w:color w:val="000000"/>
+        </w:rPr>
+        <w:t>GetTreeLengthActivity -  aktywność miernicza. Mierzy i zapisuje w bazie wartość długości od obiektu.</w:t>
+      </w:r>
+    </w:p>
+    <w:p>
+      <w:pPr>
+        <w:numPr>
+          <w:ilvl w:val="1"/>
+          <w:numId w:val="2"/>
+        </w:numPr>
+        <w:spacing w:line="360" w:lineRule="auto"/>
+        <w:rPr>
+          <w:color w:val="000000"/>
+        </w:rPr>
+      </w:pPr>
+      <w:r>
+        <w:rPr>
+          <w:color w:val="000000"/>
+        </w:rPr>
+        <w:t>HowToMeasureActivity</w:t>
+      </w:r>
+      <w:r>
+        <w:rPr>
+          <w:color w:val="000000"/>
+        </w:rPr>
+        <w:t xml:space="preserve"> - aktywność informacyjna. Zawiera zestaw instrukcji jak wykonać pomiar.</w:t>
+      </w:r>
+      <w:r>
+        <w:rPr>
+          <w:color w:val="000000"/>
+        </w:rPr>
+        <w:t xml:space="preserve"> </w:t>
+      </w:r>
+    </w:p>
+    <w:p>
+      <w:pPr>
+        <w:numPr>
+          <w:ilvl w:val="1"/>
+          <w:numId w:val="2"/>
+        </w:numPr>
+        <w:spacing w:line="360" w:lineRule="auto"/>
+        <w:rPr>
+          <w:color w:val="000000"/>
+        </w:rPr>
+      </w:pPr>
+      <w:r>
+        <w:rPr>
+          <w:color w:val="000000"/>
+        </w:rPr>
+        <w:lastRenderedPageBreak/>
+        <w:t>DendrochronologyVolume - obliczanie pola powierzchni słojów na</w:t>
+      </w:r>
+      <w:r>
+        <w:rPr>
+          <w:color w:val="000000"/>
+        </w:rPr>
+        <w:t xml:space="preserve"> podstawie</w:t>
+      </w:r>
+      <w:r>
+        <w:rPr>
+          <w:color w:val="000000"/>
+        </w:rPr>
+        <w:t xml:space="preserve"> obróbki zdjęć</w:t>
       </w:r>
     </w:p>
     <w:p>
@@ -2644,7 +3893,7 @@
           <w:b/>
           <w:color w:val="000000"/>
         </w:rPr>
-        <w:t>Aktywności</w:t>
+        <w:t>Wnioski</w:t>
       </w:r>
     </w:p>
     <w:p>
@@ -2654,269 +3903,54 @@
           <w:numId w:val="2"/>
         </w:numPr>
         <w:spacing w:line="360" w:lineRule="auto"/>
-        <w:rPr>
-          <w:color w:val="000000"/>
-        </w:rPr>
-      </w:pPr>
-      <w:proofErr w:type="spellStart"/>
-      <w:r>
-        <w:rPr>
-          <w:color w:val="000000"/>
-        </w:rPr>
-        <w:t>MainActivity</w:t>
-      </w:r>
-      <w:proofErr w:type="spellEnd"/>
-      <w:r>
-        <w:rPr>
-          <w:color w:val="000000"/>
-        </w:rPr>
-        <w:t xml:space="preserve"> - główne okno programu. Z niego dostępne są wszystkie pomiary, oraz na nim </w:t>
-      </w:r>
-      <w:proofErr w:type="spellStart"/>
-      <w:r>
-        <w:rPr>
-          <w:color w:val="000000"/>
-        </w:rPr>
-        <w:t>oczytywana</w:t>
-      </w:r>
-      <w:proofErr w:type="spellEnd"/>
-      <w:r>
-        <w:rPr>
-          <w:color w:val="000000"/>
-        </w:rPr>
-        <w:t xml:space="preserve"> jest wartość objętości.</w:t>
-      </w:r>
-    </w:p>
-    <w:p>
-      <w:pPr>
-        <w:numPr>
-          <w:ilvl w:val="1"/>
-          <w:numId w:val="2"/>
-        </w:numPr>
-        <w:spacing w:line="360" w:lineRule="auto"/>
-        <w:rPr>
-          <w:color w:val="000000"/>
-        </w:rPr>
-      </w:pPr>
-      <w:proofErr w:type="spellStart"/>
-      <w:r>
-        <w:rPr>
-          <w:color w:val="000000"/>
-        </w:rPr>
-        <w:t>GetDistanceActivity</w:t>
-      </w:r>
-      <w:proofErr w:type="spellEnd"/>
-      <w:r>
-        <w:rPr>
-          <w:color w:val="000000"/>
-        </w:rPr>
-        <w:t xml:space="preserve"> - aktywność miernicza. Mierzy i zapisuje w bazie wartość odległości od obiektu.</w:t>
-      </w:r>
-    </w:p>
-    <w:p>
-      <w:pPr>
-        <w:numPr>
-          <w:ilvl w:val="1"/>
-          <w:numId w:val="2"/>
-        </w:numPr>
-        <w:spacing w:line="360" w:lineRule="auto"/>
-        <w:rPr>
-          <w:color w:val="000000"/>
-        </w:rPr>
-      </w:pPr>
-      <w:proofErr w:type="spellStart"/>
-      <w:r>
-        <w:rPr>
-          <w:color w:val="000000"/>
-        </w:rPr>
-        <w:t>GetHeightActivity</w:t>
-      </w:r>
-      <w:proofErr w:type="spellEnd"/>
-      <w:r>
-        <w:rPr>
-          <w:color w:val="000000"/>
-        </w:rPr>
-        <w:t xml:space="preserve"> - Jej jedynym celem jest pobranie od użytkownika wysokości na jakiej znajduje się </w:t>
-      </w:r>
-      <w:proofErr w:type="spellStart"/>
-      <w:r>
-        <w:rPr>
-          <w:color w:val="000000"/>
-        </w:rPr>
-        <w:t>użądzenie</w:t>
-      </w:r>
-      <w:proofErr w:type="spellEnd"/>
-      <w:r>
-        <w:rPr>
-          <w:color w:val="000000"/>
-        </w:rPr>
-        <w:t>.</w:t>
-      </w:r>
-    </w:p>
-    <w:p>
-      <w:pPr>
-        <w:numPr>
-          <w:ilvl w:val="1"/>
-          <w:numId w:val="2"/>
-        </w:numPr>
-        <w:spacing w:line="360" w:lineRule="auto"/>
-        <w:rPr>
-          <w:color w:val="000000"/>
-        </w:rPr>
-      </w:pPr>
-      <w:proofErr w:type="spellStart"/>
-      <w:r>
-        <w:rPr>
-          <w:color w:val="000000"/>
-        </w:rPr>
-        <w:t>GetTreeLengthActivity</w:t>
-      </w:r>
-      <w:proofErr w:type="spellEnd"/>
-      <w:r>
-        <w:rPr>
-          <w:color w:val="000000"/>
-        </w:rPr>
-        <w:t xml:space="preserve"> -  aktywność miernicza. Mierzy i zapisuje w bazie wartość długości od obiektu.</w:t>
-      </w:r>
-    </w:p>
-    <w:p>
-      <w:pPr>
-        <w:numPr>
-          <w:ilvl w:val="1"/>
-          <w:numId w:val="2"/>
-        </w:numPr>
-        <w:spacing w:line="360" w:lineRule="auto"/>
-        <w:rPr>
-          <w:color w:val="000000"/>
-        </w:rPr>
-      </w:pPr>
-      <w:proofErr w:type="spellStart"/>
-      <w:r>
-        <w:rPr>
-          <w:color w:val="000000"/>
-        </w:rPr>
-        <w:t>HowToMeasureActivity</w:t>
-      </w:r>
-      <w:proofErr w:type="spellEnd"/>
-      <w:r>
-        <w:rPr>
-          <w:color w:val="000000"/>
-        </w:rPr>
-        <w:t xml:space="preserve"> - aktywność informacyjna. Zawiera zestaw instrukcji jak wykonać pomiar.</w:t>
-      </w:r>
-    </w:p>
-    <w:p>
-      <w:pPr>
-        <w:numPr>
-          <w:ilvl w:val="0"/>
-          <w:numId w:val="2"/>
-        </w:numPr>
-        <w:spacing w:line="360" w:lineRule="auto"/>
-        <w:rPr>
-          <w:b/>
-          <w:color w:val="000000"/>
-        </w:rPr>
-      </w:pPr>
-      <w:r>
-        <w:rPr>
-          <w:b/>
-          <w:color w:val="000000"/>
-        </w:rPr>
-        <w:t>Wnioski</w:t>
-      </w:r>
-    </w:p>
-    <w:p>
-      <w:pPr>
-        <w:numPr>
-          <w:ilvl w:val="1"/>
-          <w:numId w:val="2"/>
-        </w:numPr>
-        <w:spacing w:line="360" w:lineRule="auto"/>
-      </w:pPr>
-      <w:r>
-        <w:rPr>
-          <w:color w:val="000000"/>
-        </w:rPr>
-        <w:t>Celem projektu była realizacja problemu mierzenia objętości bali drzew. Ze względu na złożoność problemu i ograniczone zasoby czasowe nie udało się w stopni zadowalającym zrealizować tego zadania.</w:t>
-      </w:r>
-      <w:r>
-        <w:rPr>
-          <w:color w:val="000000"/>
-        </w:rPr>
-        <w:t xml:space="preserve"> Kolejnymi krokami jakimi należy wykonać aby udoskonalić program, jest zamiana istniejących klas (aktywności) pomiarowych, dzięki którym otrzymujemy dokładniejsze dane na temat pola </w:t>
-      </w:r>
-      <w:r>
-        <w:rPr>
-          <w:color w:val="000000"/>
-        </w:rPr>
-        <w:lastRenderedPageBreak/>
-        <w:t>powierzchni słoi.</w:t>
-      </w:r>
-      <w:r>
-        <w:rPr>
-          <w:color w:val="000000"/>
-        </w:rPr>
-        <w:t xml:space="preserve"> Na dzień dzisiejszy stworzony projekt nadaje się do obliczania prostych brył</w:t>
-      </w:r>
-      <w:r>
-        <w:rPr>
-          <w:color w:val="000000"/>
-        </w:rPr>
-        <w:t>, obliczania odległości od obiektu, długości obiektu, a także pola powierzchni płaszczyzn dających sie opisać na kilku punktach</w:t>
-      </w:r>
-      <w:r>
-        <w:rPr>
-          <w:color w:val="000000"/>
-        </w:rPr>
-        <w:t>.</w:t>
-      </w:r>
-      <w:r>
-        <w:rPr>
-          <w:color w:val="000000"/>
-        </w:rPr>
-        <w:t xml:space="preserve"> Niemniej jednak realizacja tego projektu poszerzyła wiedzę</w:t>
-      </w:r>
-      <w:r>
-        <w:rPr>
-          <w:color w:val="000000"/>
-        </w:rPr>
-        <w:t xml:space="preserve"> autora</w:t>
-      </w:r>
-      <w:r>
-        <w:rPr>
-          <w:color w:val="000000"/>
-        </w:rPr>
-        <w:t xml:space="preserve"> na temat pisania aplikacji</w:t>
-      </w:r>
-      <w:r>
-        <w:rPr>
-          <w:color w:val="000000"/>
-        </w:rPr>
-        <w:t xml:space="preserve"> na A</w:t>
-      </w:r>
-      <w:r>
-        <w:rPr>
-          <w:color w:val="000000"/>
-        </w:rPr>
-        <w:t>ndroid</w:t>
-      </w:r>
-      <w:r>
-        <w:rPr>
-          <w:color w:val="000000"/>
-        </w:rPr>
-        <w:t>a</w:t>
-      </w:r>
-      <w:r>
-        <w:rPr>
-          <w:color w:val="000000"/>
-        </w:rPr>
-        <w:t>.</w:t>
-      </w:r>
-      <w:r>
-        <w:rPr>
-          <w:color w:val="000000"/>
-        </w:rPr>
-        <w:tab/>
+      </w:pPr>
+      <w:r>
+        <w:rPr>
+          <w:color w:val="000000"/>
+        </w:rPr>
+        <w:t>Celem projektu była realizacja problemu mierzenia objętości bali drzew.</w:t>
+      </w:r>
+      <w:r>
+        <w:rPr>
+          <w:color w:val="000000"/>
+        </w:rPr>
+        <w:t xml:space="preserve"> Ze względu na problemy  występujące z dostępnym fizycznym urządzeniem, w projekcie zabrakło własnej implementacji modułu dotyczącego zapisu obrazu z kamery. Zdjęcie należy wykonać dostępną aplikacją "Aparat" lub przesłać z komputera dowolny obraz na urządzenie mobilne, a następnie wczytać je do aplikacji. Trudnym zadanie okazał się dobór uniwersalnych parametrów filtrujących dla każdego możliwego zdjęcia. Dlatego zaimplementowano odpowiednie suwaki, dzięki którym, użytkownik sam dobiera  parametry filtrujące. Czynność tą może wykonywać dowolną ilość razy, a każda zmiana powoduje odświeżenie </w:t>
+      </w:r>
+      <w:r>
+        <w:rPr>
+          <w:color w:val="000000"/>
+        </w:rPr>
+        <w:t>obrabianego obrazu.</w:t>
+      </w:r>
+      <w:r>
+        <w:rPr>
+          <w:color w:val="000000"/>
+        </w:rPr>
+        <w:t xml:space="preserve"> Operacje morfologiczne przeprowadzane są na podstawie wprowadzonego rozmiaru dla kernela o kształcie elipsy. Dlatego mniejsze obiekty od ustawionego rozmiaru  kernela, lub obiekty o innym kształcie</w:t>
+      </w:r>
+      <w:r>
+        <w:rPr>
+          <w:color w:val="000000"/>
+        </w:rPr>
+        <w:t>,</w:t>
+      </w:r>
+      <w:r>
+        <w:rPr>
+          <w:color w:val="000000"/>
+        </w:rPr>
+        <w:t xml:space="preserve"> w przypadku operacji erozji</w:t>
+      </w:r>
+      <w:r>
+        <w:rPr>
+          <w:color w:val="000000"/>
+        </w:rPr>
+        <w:t>,</w:t>
+      </w:r>
+      <w:r>
+        <w:rPr>
+          <w:color w:val="000000"/>
+        </w:rPr>
+        <w:t xml:space="preserve"> lub otwarcia są usuwane. </w:t>
       </w:r>
     </w:p>
     <w:sectPr>

</xml_diff>